<commit_message>
Documentation parts 5.1, 5.2, 5.3 added
</commit_message>
<xml_diff>
--- a/Documentation/documentation parts Illia.docx
+++ b/Documentation/documentation parts Illia.docx
@@ -8921,7 +8921,3355 @@
           <w:sz w:val="28"/>
           <w:szCs w:val="28"/>
         </w:rPr>
-        <w:t xml:space="preserve"> be designed and developed with maintainability in mind, allowing for easy updates, bug fixes, and future enhancements</w:t>
+        <w:t xml:space="preserve"> </w:t>
+      </w:r>
+      <w:r>
+        <w:rPr>
+          <w:rFonts w:ascii="Times New Roman" w:hAnsi="Times New Roman" w:eastAsia="Times New Roman" w:cs="Times New Roman"/>
+          <w:sz w:val="28"/>
+          <w:szCs w:val="28"/>
+        </w:rPr>
+        <w:t>be</w:t>
+      </w:r>
+      <w:r>
+        <w:rPr>
+          <w:rFonts w:ascii="Times New Roman" w:hAnsi="Times New Roman" w:eastAsia="Times New Roman" w:cs="Times New Roman"/>
+          <w:sz w:val="28"/>
+          <w:szCs w:val="28"/>
+        </w:rPr>
+        <w:t xml:space="preserve"> </w:t>
+      </w:r>
+      <w:r>
+        <w:rPr>
+          <w:rFonts w:ascii="Times New Roman" w:hAnsi="Times New Roman" w:eastAsia="Times New Roman" w:cs="Times New Roman"/>
+          <w:sz w:val="28"/>
+          <w:szCs w:val="28"/>
+        </w:rPr>
+        <w:t>designed</w:t>
+      </w:r>
+      <w:r>
+        <w:rPr>
+          <w:rFonts w:ascii="Times New Roman" w:hAnsi="Times New Roman" w:eastAsia="Times New Roman" w:cs="Times New Roman"/>
+          <w:sz w:val="28"/>
+          <w:szCs w:val="28"/>
+        </w:rPr>
+        <w:t xml:space="preserve"> </w:t>
+      </w:r>
+      <w:r>
+        <w:rPr>
+          <w:rFonts w:ascii="Times New Roman" w:hAnsi="Times New Roman" w:eastAsia="Times New Roman" w:cs="Times New Roman"/>
+          <w:sz w:val="28"/>
+          <w:szCs w:val="28"/>
+        </w:rPr>
+        <w:t>and</w:t>
+      </w:r>
+      <w:r>
+        <w:rPr>
+          <w:rFonts w:ascii="Times New Roman" w:hAnsi="Times New Roman" w:eastAsia="Times New Roman" w:cs="Times New Roman"/>
+          <w:sz w:val="28"/>
+          <w:szCs w:val="28"/>
+        </w:rPr>
+        <w:t xml:space="preserve"> </w:t>
+      </w:r>
+      <w:r>
+        <w:rPr>
+          <w:rFonts w:ascii="Times New Roman" w:hAnsi="Times New Roman" w:eastAsia="Times New Roman" w:cs="Times New Roman"/>
+          <w:sz w:val="28"/>
+          <w:szCs w:val="28"/>
+        </w:rPr>
+        <w:t>developed</w:t>
+      </w:r>
+      <w:r>
+        <w:rPr>
+          <w:rFonts w:ascii="Times New Roman" w:hAnsi="Times New Roman" w:eastAsia="Times New Roman" w:cs="Times New Roman"/>
+          <w:sz w:val="28"/>
+          <w:szCs w:val="28"/>
+        </w:rPr>
+        <w:t xml:space="preserve"> </w:t>
+      </w:r>
+      <w:r>
+        <w:rPr>
+          <w:rFonts w:ascii="Times New Roman" w:hAnsi="Times New Roman" w:eastAsia="Times New Roman" w:cs="Times New Roman"/>
+          <w:sz w:val="28"/>
+          <w:szCs w:val="28"/>
+        </w:rPr>
+        <w:t>with</w:t>
+      </w:r>
+      <w:r>
+        <w:rPr>
+          <w:rFonts w:ascii="Times New Roman" w:hAnsi="Times New Roman" w:eastAsia="Times New Roman" w:cs="Times New Roman"/>
+          <w:sz w:val="28"/>
+          <w:szCs w:val="28"/>
+        </w:rPr>
+        <w:t xml:space="preserve"> </w:t>
+      </w:r>
+      <w:r>
+        <w:rPr>
+          <w:rFonts w:ascii="Times New Roman" w:hAnsi="Times New Roman" w:eastAsia="Times New Roman" w:cs="Times New Roman"/>
+          <w:sz w:val="28"/>
+          <w:szCs w:val="28"/>
+        </w:rPr>
+        <w:t>maintainability</w:t>
+      </w:r>
+      <w:r>
+        <w:rPr>
+          <w:rFonts w:ascii="Times New Roman" w:hAnsi="Times New Roman" w:eastAsia="Times New Roman" w:cs="Times New Roman"/>
+          <w:sz w:val="28"/>
+          <w:szCs w:val="28"/>
+        </w:rPr>
+        <w:t xml:space="preserve"> </w:t>
+      </w:r>
+      <w:r>
+        <w:rPr>
+          <w:rFonts w:ascii="Times New Roman" w:hAnsi="Times New Roman" w:eastAsia="Times New Roman" w:cs="Times New Roman"/>
+          <w:sz w:val="28"/>
+          <w:szCs w:val="28"/>
+        </w:rPr>
+        <w:t>in</w:t>
+      </w:r>
+      <w:r>
+        <w:rPr>
+          <w:rFonts w:ascii="Times New Roman" w:hAnsi="Times New Roman" w:eastAsia="Times New Roman" w:cs="Times New Roman"/>
+          <w:sz w:val="28"/>
+          <w:szCs w:val="28"/>
+        </w:rPr>
+        <w:t xml:space="preserve"> </w:t>
+      </w:r>
+      <w:r>
+        <w:rPr>
+          <w:rFonts w:ascii="Times New Roman" w:hAnsi="Times New Roman" w:eastAsia="Times New Roman" w:cs="Times New Roman"/>
+          <w:sz w:val="28"/>
+          <w:szCs w:val="28"/>
+        </w:rPr>
+        <w:t>mind</w:t>
+      </w:r>
+      <w:r>
+        <w:rPr>
+          <w:rFonts w:ascii="Times New Roman" w:hAnsi="Times New Roman" w:eastAsia="Times New Roman" w:cs="Times New Roman"/>
+          <w:sz w:val="28"/>
+          <w:szCs w:val="28"/>
+        </w:rPr>
+        <w:t xml:space="preserve">, </w:t>
+      </w:r>
+      <w:r>
+        <w:rPr>
+          <w:rFonts w:ascii="Times New Roman" w:hAnsi="Times New Roman" w:eastAsia="Times New Roman" w:cs="Times New Roman"/>
+          <w:sz w:val="28"/>
+          <w:szCs w:val="28"/>
+        </w:rPr>
+        <w:t>allowing</w:t>
+      </w:r>
+      <w:r>
+        <w:rPr>
+          <w:rFonts w:ascii="Times New Roman" w:hAnsi="Times New Roman" w:eastAsia="Times New Roman" w:cs="Times New Roman"/>
+          <w:sz w:val="28"/>
+          <w:szCs w:val="28"/>
+        </w:rPr>
+        <w:t xml:space="preserve"> </w:t>
+      </w:r>
+      <w:r>
+        <w:rPr>
+          <w:rFonts w:ascii="Times New Roman" w:hAnsi="Times New Roman" w:eastAsia="Times New Roman" w:cs="Times New Roman"/>
+          <w:sz w:val="28"/>
+          <w:szCs w:val="28"/>
+        </w:rPr>
+        <w:t>for</w:t>
+      </w:r>
+      <w:r>
+        <w:rPr>
+          <w:rFonts w:ascii="Times New Roman" w:hAnsi="Times New Roman" w:eastAsia="Times New Roman" w:cs="Times New Roman"/>
+          <w:sz w:val="28"/>
+          <w:szCs w:val="28"/>
+        </w:rPr>
+        <w:t xml:space="preserve"> </w:t>
+      </w:r>
+      <w:r>
+        <w:rPr>
+          <w:rFonts w:ascii="Times New Roman" w:hAnsi="Times New Roman" w:eastAsia="Times New Roman" w:cs="Times New Roman"/>
+          <w:sz w:val="28"/>
+          <w:szCs w:val="28"/>
+        </w:rPr>
+        <w:t>easy</w:t>
+      </w:r>
+      <w:r>
+        <w:rPr>
+          <w:rFonts w:ascii="Times New Roman" w:hAnsi="Times New Roman" w:eastAsia="Times New Roman" w:cs="Times New Roman"/>
+          <w:sz w:val="28"/>
+          <w:szCs w:val="28"/>
+        </w:rPr>
+        <w:t xml:space="preserve"> </w:t>
+      </w:r>
+      <w:r>
+        <w:rPr>
+          <w:rFonts w:ascii="Times New Roman" w:hAnsi="Times New Roman" w:eastAsia="Times New Roman" w:cs="Times New Roman"/>
+          <w:sz w:val="28"/>
+          <w:szCs w:val="28"/>
+        </w:rPr>
+        <w:t>updates</w:t>
+      </w:r>
+      <w:r>
+        <w:rPr>
+          <w:rFonts w:ascii="Times New Roman" w:hAnsi="Times New Roman" w:eastAsia="Times New Roman" w:cs="Times New Roman"/>
+          <w:sz w:val="28"/>
+          <w:szCs w:val="28"/>
+        </w:rPr>
+        <w:t xml:space="preserve">, </w:t>
+      </w:r>
+      <w:r>
+        <w:rPr>
+          <w:rFonts w:ascii="Times New Roman" w:hAnsi="Times New Roman" w:eastAsia="Times New Roman" w:cs="Times New Roman"/>
+          <w:sz w:val="28"/>
+          <w:szCs w:val="28"/>
+        </w:rPr>
+        <w:t>bug</w:t>
+      </w:r>
+      <w:r>
+        <w:rPr>
+          <w:rFonts w:ascii="Times New Roman" w:hAnsi="Times New Roman" w:eastAsia="Times New Roman" w:cs="Times New Roman"/>
+          <w:sz w:val="28"/>
+          <w:szCs w:val="28"/>
+        </w:rPr>
+        <w:t xml:space="preserve"> </w:t>
+      </w:r>
+      <w:r>
+        <w:rPr>
+          <w:rFonts w:ascii="Times New Roman" w:hAnsi="Times New Roman" w:eastAsia="Times New Roman" w:cs="Times New Roman"/>
+          <w:sz w:val="28"/>
+          <w:szCs w:val="28"/>
+        </w:rPr>
+        <w:t>fixes</w:t>
+      </w:r>
+      <w:r>
+        <w:rPr>
+          <w:rFonts w:ascii="Times New Roman" w:hAnsi="Times New Roman" w:eastAsia="Times New Roman" w:cs="Times New Roman"/>
+          <w:sz w:val="28"/>
+          <w:szCs w:val="28"/>
+        </w:rPr>
+        <w:t xml:space="preserve">, </w:t>
+      </w:r>
+      <w:r>
+        <w:rPr>
+          <w:rFonts w:ascii="Times New Roman" w:hAnsi="Times New Roman" w:eastAsia="Times New Roman" w:cs="Times New Roman"/>
+          <w:sz w:val="28"/>
+          <w:szCs w:val="28"/>
+        </w:rPr>
+        <w:t>and</w:t>
+      </w:r>
+      <w:r>
+        <w:rPr>
+          <w:rFonts w:ascii="Times New Roman" w:hAnsi="Times New Roman" w:eastAsia="Times New Roman" w:cs="Times New Roman"/>
+          <w:sz w:val="28"/>
+          <w:szCs w:val="28"/>
+        </w:rPr>
+        <w:t xml:space="preserve"> </w:t>
+      </w:r>
+      <w:r>
+        <w:rPr>
+          <w:rFonts w:ascii="Times New Roman" w:hAnsi="Times New Roman" w:eastAsia="Times New Roman" w:cs="Times New Roman"/>
+          <w:sz w:val="28"/>
+          <w:szCs w:val="28"/>
+        </w:rPr>
+        <w:t>future</w:t>
+      </w:r>
+      <w:r>
+        <w:rPr>
+          <w:rFonts w:ascii="Times New Roman" w:hAnsi="Times New Roman" w:eastAsia="Times New Roman" w:cs="Times New Roman"/>
+          <w:sz w:val="28"/>
+          <w:szCs w:val="28"/>
+        </w:rPr>
+        <w:t xml:space="preserve"> </w:t>
+      </w:r>
+      <w:r>
+        <w:rPr>
+          <w:rFonts w:ascii="Times New Roman" w:hAnsi="Times New Roman" w:eastAsia="Times New Roman" w:cs="Times New Roman"/>
+          <w:sz w:val="28"/>
+          <w:szCs w:val="28"/>
+        </w:rPr>
+        <w:t>enhancements</w:t>
+      </w:r>
+    </w:p>
+    <w:p>
+      <w:pPr>
+        <w:pStyle w:val="Normal"/>
+        <w:rPr>
+          <w:rFonts w:ascii="Times New Roman" w:hAnsi="Times New Roman" w:eastAsia="Times New Roman" w:cs="Times New Roman"/>
+          <w:sz w:val="28"/>
+          <w:szCs w:val="28"/>
+        </w:rPr>
+      </w:pPr>
+    </w:p>
+    <w:p>
+      <w:pPr>
+        <w:pStyle w:val="Normal"/>
+        <w:rPr>
+          <w:rFonts w:ascii="Times New Roman" w:hAnsi="Times New Roman" w:eastAsia="Times New Roman" w:cs="Times New Roman"/>
+          <w:sz w:val="28"/>
+          <w:szCs w:val="28"/>
+        </w:rPr>
+      </w:pPr>
+      <w:r>
+        <w:rPr>
+          <w:rFonts w:ascii="Times New Roman" w:hAnsi="Times New Roman" w:eastAsia="Times New Roman" w:cs="Times New Roman"/>
+          <w:sz w:val="28"/>
+          <w:szCs w:val="28"/>
+        </w:rPr>
+        <w:t>%</w:t>
+      </w:r>
+      <w:r>
+        <w:rPr>
+          <w:rFonts w:ascii="Times New Roman" w:hAnsi="Times New Roman" w:eastAsia="Times New Roman" w:cs="Times New Roman"/>
+          <w:sz w:val="28"/>
+          <w:szCs w:val="28"/>
+        </w:rPr>
+        <w:t>Part 5.1</w:t>
+      </w:r>
+    </w:p>
+    <w:p>
+      <w:pPr>
+        <w:pStyle w:val="Normal"/>
+        <w:rPr>
+          <w:rFonts w:ascii="Times New Roman" w:hAnsi="Times New Roman" w:eastAsia="Times New Roman" w:cs="Times New Roman"/>
+          <w:sz w:val="28"/>
+          <w:szCs w:val="28"/>
+        </w:rPr>
+      </w:pPr>
+      <w:r>
+        <w:rPr>
+          <w:rFonts w:ascii="Times New Roman" w:hAnsi="Times New Roman" w:eastAsia="Times New Roman" w:cs="Times New Roman"/>
+          <w:sz w:val="28"/>
+          <w:szCs w:val="28"/>
+        </w:rPr>
+        <w:t xml:space="preserve">5.1 Dependencies on other software </w:t>
+      </w:r>
+      <w:r>
+        <w:rPr>
+          <w:rFonts w:ascii="Times New Roman" w:hAnsi="Times New Roman" w:eastAsia="Times New Roman" w:cs="Times New Roman"/>
+          <w:sz w:val="28"/>
+          <w:szCs w:val="28"/>
+        </w:rPr>
+        <w:t>system</w:t>
+      </w:r>
+    </w:p>
+    <w:p>
+      <w:pPr>
+        <w:pStyle w:val="Normal"/>
+        <w:rPr>
+          <w:rFonts w:ascii="Times New Roman" w:hAnsi="Times New Roman" w:eastAsia="Times New Roman" w:cs="Times New Roman"/>
+          <w:sz w:val="28"/>
+          <w:szCs w:val="28"/>
+        </w:rPr>
+      </w:pPr>
+      <w:r>
+        <w:rPr>
+          <w:rFonts w:ascii="Times New Roman" w:hAnsi="Times New Roman" w:eastAsia="Times New Roman" w:cs="Times New Roman"/>
+          <w:sz w:val="28"/>
+          <w:szCs w:val="28"/>
+        </w:rPr>
+        <w:t>The</w:t>
+      </w:r>
+      <w:r>
+        <w:rPr>
+          <w:rFonts w:ascii="Times New Roman" w:hAnsi="Times New Roman" w:eastAsia="Times New Roman" w:cs="Times New Roman"/>
+          <w:sz w:val="28"/>
+          <w:szCs w:val="28"/>
+        </w:rPr>
+        <w:t xml:space="preserve"> </w:t>
+      </w:r>
+      <w:r>
+        <w:rPr>
+          <w:rFonts w:ascii="Times New Roman" w:hAnsi="Times New Roman" w:eastAsia="Times New Roman" w:cs="Times New Roman"/>
+          <w:sz w:val="28"/>
+          <w:szCs w:val="28"/>
+        </w:rPr>
+        <w:t>application</w:t>
+      </w:r>
+      <w:r>
+        <w:rPr>
+          <w:rFonts w:ascii="Times New Roman" w:hAnsi="Times New Roman" w:eastAsia="Times New Roman" w:cs="Times New Roman"/>
+          <w:sz w:val="28"/>
+          <w:szCs w:val="28"/>
+        </w:rPr>
+        <w:t xml:space="preserve"> </w:t>
+      </w:r>
+      <w:r>
+        <w:rPr>
+          <w:rFonts w:ascii="Times New Roman" w:hAnsi="Times New Roman" w:eastAsia="Times New Roman" w:cs="Times New Roman"/>
+          <w:sz w:val="28"/>
+          <w:szCs w:val="28"/>
+        </w:rPr>
+        <w:t>has</w:t>
+      </w:r>
+      <w:r>
+        <w:rPr>
+          <w:rFonts w:ascii="Times New Roman" w:hAnsi="Times New Roman" w:eastAsia="Times New Roman" w:cs="Times New Roman"/>
+          <w:sz w:val="28"/>
+          <w:szCs w:val="28"/>
+        </w:rPr>
+        <w:t xml:space="preserve"> </w:t>
+      </w:r>
+      <w:r>
+        <w:rPr>
+          <w:rFonts w:ascii="Times New Roman" w:hAnsi="Times New Roman" w:eastAsia="Times New Roman" w:cs="Times New Roman"/>
+          <w:sz w:val="28"/>
+          <w:szCs w:val="28"/>
+        </w:rPr>
+        <w:t>dependencies</w:t>
+      </w:r>
+      <w:r>
+        <w:rPr>
+          <w:rFonts w:ascii="Times New Roman" w:hAnsi="Times New Roman" w:eastAsia="Times New Roman" w:cs="Times New Roman"/>
+          <w:sz w:val="28"/>
+          <w:szCs w:val="28"/>
+        </w:rPr>
+        <w:t xml:space="preserve"> </w:t>
+      </w:r>
+      <w:r>
+        <w:rPr>
+          <w:rFonts w:ascii="Times New Roman" w:hAnsi="Times New Roman" w:eastAsia="Times New Roman" w:cs="Times New Roman"/>
+          <w:sz w:val="28"/>
+          <w:szCs w:val="28"/>
+        </w:rPr>
+        <w:t>on</w:t>
+      </w:r>
+      <w:r>
+        <w:rPr>
+          <w:rFonts w:ascii="Times New Roman" w:hAnsi="Times New Roman" w:eastAsia="Times New Roman" w:cs="Times New Roman"/>
+          <w:sz w:val="28"/>
+          <w:szCs w:val="28"/>
+        </w:rPr>
+        <w:t xml:space="preserve"> </w:t>
+      </w:r>
+      <w:r>
+        <w:rPr>
+          <w:rFonts w:ascii="Times New Roman" w:hAnsi="Times New Roman" w:eastAsia="Times New Roman" w:cs="Times New Roman"/>
+          <w:sz w:val="28"/>
+          <w:szCs w:val="28"/>
+        </w:rPr>
+        <w:t>specific</w:t>
+      </w:r>
+      <w:r>
+        <w:rPr>
+          <w:rFonts w:ascii="Times New Roman" w:hAnsi="Times New Roman" w:eastAsia="Times New Roman" w:cs="Times New Roman"/>
+          <w:sz w:val="28"/>
+          <w:szCs w:val="28"/>
+        </w:rPr>
+        <w:t xml:space="preserve"> </w:t>
+      </w:r>
+      <w:r>
+        <w:rPr>
+          <w:rFonts w:ascii="Times New Roman" w:hAnsi="Times New Roman" w:eastAsia="Times New Roman" w:cs="Times New Roman"/>
+          <w:sz w:val="28"/>
+          <w:szCs w:val="28"/>
+        </w:rPr>
+        <w:t>software</w:t>
+      </w:r>
+      <w:r>
+        <w:rPr>
+          <w:rFonts w:ascii="Times New Roman" w:hAnsi="Times New Roman" w:eastAsia="Times New Roman" w:cs="Times New Roman"/>
+          <w:sz w:val="28"/>
+          <w:szCs w:val="28"/>
+        </w:rPr>
+        <w:t xml:space="preserve"> </w:t>
+      </w:r>
+      <w:r>
+        <w:rPr>
+          <w:rFonts w:ascii="Times New Roman" w:hAnsi="Times New Roman" w:eastAsia="Times New Roman" w:cs="Times New Roman"/>
+          <w:sz w:val="28"/>
+          <w:szCs w:val="28"/>
+        </w:rPr>
+        <w:t>systems</w:t>
+      </w:r>
+      <w:r>
+        <w:rPr>
+          <w:rFonts w:ascii="Times New Roman" w:hAnsi="Times New Roman" w:eastAsia="Times New Roman" w:cs="Times New Roman"/>
+          <w:sz w:val="28"/>
+          <w:szCs w:val="28"/>
+        </w:rPr>
+        <w:t xml:space="preserve"> </w:t>
+      </w:r>
+      <w:r>
+        <w:rPr>
+          <w:rFonts w:ascii="Times New Roman" w:hAnsi="Times New Roman" w:eastAsia="Times New Roman" w:cs="Times New Roman"/>
+          <w:sz w:val="28"/>
+          <w:szCs w:val="28"/>
+        </w:rPr>
+        <w:t>and</w:t>
+      </w:r>
+      <w:r>
+        <w:rPr>
+          <w:rFonts w:ascii="Times New Roman" w:hAnsi="Times New Roman" w:eastAsia="Times New Roman" w:cs="Times New Roman"/>
+          <w:sz w:val="28"/>
+          <w:szCs w:val="28"/>
+        </w:rPr>
+        <w:t xml:space="preserve"> </w:t>
+      </w:r>
+      <w:r>
+        <w:rPr>
+          <w:rFonts w:ascii="Times New Roman" w:hAnsi="Times New Roman" w:eastAsia="Times New Roman" w:cs="Times New Roman"/>
+          <w:sz w:val="28"/>
+          <w:szCs w:val="28"/>
+        </w:rPr>
+        <w:t>packages</w:t>
+      </w:r>
+      <w:r>
+        <w:rPr>
+          <w:rFonts w:ascii="Times New Roman" w:hAnsi="Times New Roman" w:eastAsia="Times New Roman" w:cs="Times New Roman"/>
+          <w:sz w:val="28"/>
+          <w:szCs w:val="28"/>
+        </w:rPr>
+        <w:t xml:space="preserve"> </w:t>
+      </w:r>
+      <w:r>
+        <w:rPr>
+          <w:rFonts w:ascii="Times New Roman" w:hAnsi="Times New Roman" w:eastAsia="Times New Roman" w:cs="Times New Roman"/>
+          <w:sz w:val="28"/>
+          <w:szCs w:val="28"/>
+        </w:rPr>
+        <w:t>to</w:t>
+      </w:r>
+      <w:r>
+        <w:rPr>
+          <w:rFonts w:ascii="Times New Roman" w:hAnsi="Times New Roman" w:eastAsia="Times New Roman" w:cs="Times New Roman"/>
+          <w:sz w:val="28"/>
+          <w:szCs w:val="28"/>
+        </w:rPr>
+        <w:t xml:space="preserve"> </w:t>
+      </w:r>
+      <w:r>
+        <w:rPr>
+          <w:rFonts w:ascii="Times New Roman" w:hAnsi="Times New Roman" w:eastAsia="Times New Roman" w:cs="Times New Roman"/>
+          <w:sz w:val="28"/>
+          <w:szCs w:val="28"/>
+        </w:rPr>
+        <w:t>ensure</w:t>
+      </w:r>
+      <w:r>
+        <w:rPr>
+          <w:rFonts w:ascii="Times New Roman" w:hAnsi="Times New Roman" w:eastAsia="Times New Roman" w:cs="Times New Roman"/>
+          <w:sz w:val="28"/>
+          <w:szCs w:val="28"/>
+        </w:rPr>
+        <w:t xml:space="preserve"> </w:t>
+      </w:r>
+      <w:r>
+        <w:rPr>
+          <w:rFonts w:ascii="Times New Roman" w:hAnsi="Times New Roman" w:eastAsia="Times New Roman" w:cs="Times New Roman"/>
+          <w:sz w:val="28"/>
+          <w:szCs w:val="28"/>
+        </w:rPr>
+        <w:t>its</w:t>
+      </w:r>
+      <w:r>
+        <w:rPr>
+          <w:rFonts w:ascii="Times New Roman" w:hAnsi="Times New Roman" w:eastAsia="Times New Roman" w:cs="Times New Roman"/>
+          <w:sz w:val="28"/>
+          <w:szCs w:val="28"/>
+        </w:rPr>
+        <w:t xml:space="preserve"> </w:t>
+      </w:r>
+      <w:r>
+        <w:rPr>
+          <w:rFonts w:ascii="Times New Roman" w:hAnsi="Times New Roman" w:eastAsia="Times New Roman" w:cs="Times New Roman"/>
+          <w:sz w:val="28"/>
+          <w:szCs w:val="28"/>
+        </w:rPr>
+        <w:t>smooth</w:t>
+      </w:r>
+      <w:r>
+        <w:rPr>
+          <w:rFonts w:ascii="Times New Roman" w:hAnsi="Times New Roman" w:eastAsia="Times New Roman" w:cs="Times New Roman"/>
+          <w:sz w:val="28"/>
+          <w:szCs w:val="28"/>
+        </w:rPr>
+        <w:t xml:space="preserve"> </w:t>
+      </w:r>
+      <w:r>
+        <w:rPr>
+          <w:rFonts w:ascii="Times New Roman" w:hAnsi="Times New Roman" w:eastAsia="Times New Roman" w:cs="Times New Roman"/>
+          <w:sz w:val="28"/>
+          <w:szCs w:val="28"/>
+        </w:rPr>
+        <w:t>functioning</w:t>
+      </w:r>
+      <w:r>
+        <w:rPr>
+          <w:rFonts w:ascii="Times New Roman" w:hAnsi="Times New Roman" w:eastAsia="Times New Roman" w:cs="Times New Roman"/>
+          <w:sz w:val="28"/>
+          <w:szCs w:val="28"/>
+        </w:rPr>
+        <w:t xml:space="preserve">. </w:t>
+      </w:r>
+      <w:r>
+        <w:rPr>
+          <w:rFonts w:ascii="Times New Roman" w:hAnsi="Times New Roman" w:eastAsia="Times New Roman" w:cs="Times New Roman"/>
+          <w:sz w:val="28"/>
+          <w:szCs w:val="28"/>
+        </w:rPr>
+        <w:t>In</w:t>
+      </w:r>
+      <w:r>
+        <w:rPr>
+          <w:rFonts w:ascii="Times New Roman" w:hAnsi="Times New Roman" w:eastAsia="Times New Roman" w:cs="Times New Roman"/>
+          <w:sz w:val="28"/>
+          <w:szCs w:val="28"/>
+        </w:rPr>
+        <w:t xml:space="preserve"> </w:t>
+      </w:r>
+      <w:r>
+        <w:rPr>
+          <w:rFonts w:ascii="Times New Roman" w:hAnsi="Times New Roman" w:eastAsia="Times New Roman" w:cs="Times New Roman"/>
+          <w:sz w:val="28"/>
+          <w:szCs w:val="28"/>
+        </w:rPr>
+        <w:t>order</w:t>
+      </w:r>
+      <w:r>
+        <w:rPr>
+          <w:rFonts w:ascii="Times New Roman" w:hAnsi="Times New Roman" w:eastAsia="Times New Roman" w:cs="Times New Roman"/>
+          <w:sz w:val="28"/>
+          <w:szCs w:val="28"/>
+        </w:rPr>
+        <w:t xml:space="preserve"> </w:t>
+      </w:r>
+      <w:r>
+        <w:rPr>
+          <w:rFonts w:ascii="Times New Roman" w:hAnsi="Times New Roman" w:eastAsia="Times New Roman" w:cs="Times New Roman"/>
+          <w:sz w:val="28"/>
+          <w:szCs w:val="28"/>
+        </w:rPr>
+        <w:t>for</w:t>
+      </w:r>
+      <w:r>
+        <w:rPr>
+          <w:rFonts w:ascii="Times New Roman" w:hAnsi="Times New Roman" w:eastAsia="Times New Roman" w:cs="Times New Roman"/>
+          <w:sz w:val="28"/>
+          <w:szCs w:val="28"/>
+        </w:rPr>
+        <w:t xml:space="preserve"> </w:t>
+      </w:r>
+      <w:r>
+        <w:rPr>
+          <w:rFonts w:ascii="Times New Roman" w:hAnsi="Times New Roman" w:eastAsia="Times New Roman" w:cs="Times New Roman"/>
+          <w:sz w:val="28"/>
+          <w:szCs w:val="28"/>
+        </w:rPr>
+        <w:t>the</w:t>
+      </w:r>
+      <w:r>
+        <w:rPr>
+          <w:rFonts w:ascii="Times New Roman" w:hAnsi="Times New Roman" w:eastAsia="Times New Roman" w:cs="Times New Roman"/>
+          <w:sz w:val="28"/>
+          <w:szCs w:val="28"/>
+        </w:rPr>
+        <w:t xml:space="preserve"> </w:t>
+      </w:r>
+      <w:r>
+        <w:rPr>
+          <w:rFonts w:ascii="Times New Roman" w:hAnsi="Times New Roman" w:eastAsia="Times New Roman" w:cs="Times New Roman"/>
+          <w:sz w:val="28"/>
+          <w:szCs w:val="28"/>
+        </w:rPr>
+        <w:t>application</w:t>
+      </w:r>
+      <w:r>
+        <w:rPr>
+          <w:rFonts w:ascii="Times New Roman" w:hAnsi="Times New Roman" w:eastAsia="Times New Roman" w:cs="Times New Roman"/>
+          <w:sz w:val="28"/>
+          <w:szCs w:val="28"/>
+        </w:rPr>
+        <w:t xml:space="preserve"> </w:t>
+      </w:r>
+      <w:r>
+        <w:rPr>
+          <w:rFonts w:ascii="Times New Roman" w:hAnsi="Times New Roman" w:eastAsia="Times New Roman" w:cs="Times New Roman"/>
+          <w:sz w:val="28"/>
+          <w:szCs w:val="28"/>
+        </w:rPr>
+        <w:t>to</w:t>
+      </w:r>
+      <w:r>
+        <w:rPr>
+          <w:rFonts w:ascii="Times New Roman" w:hAnsi="Times New Roman" w:eastAsia="Times New Roman" w:cs="Times New Roman"/>
+          <w:sz w:val="28"/>
+          <w:szCs w:val="28"/>
+        </w:rPr>
+        <w:t xml:space="preserve"> </w:t>
+      </w:r>
+      <w:r>
+        <w:rPr>
+          <w:rFonts w:ascii="Times New Roman" w:hAnsi="Times New Roman" w:eastAsia="Times New Roman" w:cs="Times New Roman"/>
+          <w:sz w:val="28"/>
+          <w:szCs w:val="28"/>
+        </w:rPr>
+        <w:t>run</w:t>
+      </w:r>
+      <w:r>
+        <w:rPr>
+          <w:rFonts w:ascii="Times New Roman" w:hAnsi="Times New Roman" w:eastAsia="Times New Roman" w:cs="Times New Roman"/>
+          <w:sz w:val="28"/>
+          <w:szCs w:val="28"/>
+        </w:rPr>
+        <w:t xml:space="preserve"> </w:t>
+      </w:r>
+      <w:r>
+        <w:rPr>
+          <w:rFonts w:ascii="Times New Roman" w:hAnsi="Times New Roman" w:eastAsia="Times New Roman" w:cs="Times New Roman"/>
+          <w:sz w:val="28"/>
+          <w:szCs w:val="28"/>
+        </w:rPr>
+        <w:t>successfully</w:t>
+      </w:r>
+      <w:r>
+        <w:rPr>
+          <w:rFonts w:ascii="Times New Roman" w:hAnsi="Times New Roman" w:eastAsia="Times New Roman" w:cs="Times New Roman"/>
+          <w:sz w:val="28"/>
+          <w:szCs w:val="28"/>
+        </w:rPr>
+        <w:t xml:space="preserve">, </w:t>
+      </w:r>
+      <w:r>
+        <w:rPr>
+          <w:rFonts w:ascii="Times New Roman" w:hAnsi="Times New Roman" w:eastAsia="Times New Roman" w:cs="Times New Roman"/>
+          <w:sz w:val="28"/>
+          <w:szCs w:val="28"/>
+        </w:rPr>
+        <w:t>Python</w:t>
+      </w:r>
+      <w:r>
+        <w:rPr>
+          <w:rFonts w:ascii="Times New Roman" w:hAnsi="Times New Roman" w:eastAsia="Times New Roman" w:cs="Times New Roman"/>
+          <w:sz w:val="28"/>
+          <w:szCs w:val="28"/>
+        </w:rPr>
+        <w:t xml:space="preserve"> 3</w:t>
+      </w:r>
+      <w:r>
+        <w:rPr>
+          <w:rFonts w:ascii="Times New Roman" w:hAnsi="Times New Roman" w:eastAsia="Times New Roman" w:cs="Times New Roman"/>
+          <w:sz w:val="28"/>
+          <w:szCs w:val="28"/>
+        </w:rPr>
+        <w:t>.10.9</w:t>
+      </w:r>
+      <w:r>
+        <w:rPr>
+          <w:rFonts w:ascii="Times New Roman" w:hAnsi="Times New Roman" w:eastAsia="Times New Roman" w:cs="Times New Roman"/>
+          <w:sz w:val="28"/>
+          <w:szCs w:val="28"/>
+        </w:rPr>
+        <w:t xml:space="preserve"> </w:t>
+      </w:r>
+      <w:r>
+        <w:rPr>
+          <w:rFonts w:ascii="Times New Roman" w:hAnsi="Times New Roman" w:eastAsia="Times New Roman" w:cs="Times New Roman"/>
+          <w:sz w:val="28"/>
+          <w:szCs w:val="28"/>
+        </w:rPr>
+        <w:t>must</w:t>
+      </w:r>
+      <w:r>
+        <w:rPr>
+          <w:rFonts w:ascii="Times New Roman" w:hAnsi="Times New Roman" w:eastAsia="Times New Roman" w:cs="Times New Roman"/>
+          <w:sz w:val="28"/>
+          <w:szCs w:val="28"/>
+        </w:rPr>
+        <w:t xml:space="preserve"> </w:t>
+      </w:r>
+      <w:r>
+        <w:rPr>
+          <w:rFonts w:ascii="Times New Roman" w:hAnsi="Times New Roman" w:eastAsia="Times New Roman" w:cs="Times New Roman"/>
+          <w:sz w:val="28"/>
+          <w:szCs w:val="28"/>
+        </w:rPr>
+        <w:t>be</w:t>
+      </w:r>
+      <w:r>
+        <w:rPr>
+          <w:rFonts w:ascii="Times New Roman" w:hAnsi="Times New Roman" w:eastAsia="Times New Roman" w:cs="Times New Roman"/>
+          <w:sz w:val="28"/>
+          <w:szCs w:val="28"/>
+        </w:rPr>
+        <w:t xml:space="preserve"> </w:t>
+      </w:r>
+      <w:r>
+        <w:rPr>
+          <w:rFonts w:ascii="Times New Roman" w:hAnsi="Times New Roman" w:eastAsia="Times New Roman" w:cs="Times New Roman"/>
+          <w:sz w:val="28"/>
+          <w:szCs w:val="28"/>
+        </w:rPr>
+        <w:t>installed</w:t>
+      </w:r>
+      <w:r>
+        <w:rPr>
+          <w:rFonts w:ascii="Times New Roman" w:hAnsi="Times New Roman" w:eastAsia="Times New Roman" w:cs="Times New Roman"/>
+          <w:sz w:val="28"/>
+          <w:szCs w:val="28"/>
+        </w:rPr>
+        <w:t xml:space="preserve">, </w:t>
+      </w:r>
+      <w:r>
+        <w:rPr>
+          <w:rFonts w:ascii="Times New Roman" w:hAnsi="Times New Roman" w:eastAsia="Times New Roman" w:cs="Times New Roman"/>
+          <w:sz w:val="28"/>
+          <w:szCs w:val="28"/>
+        </w:rPr>
+        <w:t>along</w:t>
+      </w:r>
+      <w:r>
+        <w:rPr>
+          <w:rFonts w:ascii="Times New Roman" w:hAnsi="Times New Roman" w:eastAsia="Times New Roman" w:cs="Times New Roman"/>
+          <w:sz w:val="28"/>
+          <w:szCs w:val="28"/>
+        </w:rPr>
+        <w:t xml:space="preserve"> </w:t>
+      </w:r>
+      <w:r>
+        <w:rPr>
+          <w:rFonts w:ascii="Times New Roman" w:hAnsi="Times New Roman" w:eastAsia="Times New Roman" w:cs="Times New Roman"/>
+          <w:sz w:val="28"/>
+          <w:szCs w:val="28"/>
+        </w:rPr>
+        <w:t>with</w:t>
+      </w:r>
+      <w:r>
+        <w:rPr>
+          <w:rFonts w:ascii="Times New Roman" w:hAnsi="Times New Roman" w:eastAsia="Times New Roman" w:cs="Times New Roman"/>
+          <w:sz w:val="28"/>
+          <w:szCs w:val="28"/>
+        </w:rPr>
+        <w:t xml:space="preserve"> </w:t>
+      </w:r>
+      <w:r>
+        <w:rPr>
+          <w:rFonts w:ascii="Times New Roman" w:hAnsi="Times New Roman" w:eastAsia="Times New Roman" w:cs="Times New Roman"/>
+          <w:sz w:val="28"/>
+          <w:szCs w:val="28"/>
+        </w:rPr>
+        <w:t>the</w:t>
+      </w:r>
+      <w:r>
+        <w:rPr>
+          <w:rFonts w:ascii="Times New Roman" w:hAnsi="Times New Roman" w:eastAsia="Times New Roman" w:cs="Times New Roman"/>
+          <w:sz w:val="28"/>
+          <w:szCs w:val="28"/>
+        </w:rPr>
+        <w:t xml:space="preserve"> </w:t>
+      </w:r>
+      <w:r>
+        <w:rPr>
+          <w:rFonts w:ascii="Times New Roman" w:hAnsi="Times New Roman" w:eastAsia="Times New Roman" w:cs="Times New Roman"/>
+          <w:sz w:val="28"/>
+          <w:szCs w:val="28"/>
+        </w:rPr>
+        <w:t>following</w:t>
+      </w:r>
+      <w:r>
+        <w:rPr>
+          <w:rFonts w:ascii="Times New Roman" w:hAnsi="Times New Roman" w:eastAsia="Times New Roman" w:cs="Times New Roman"/>
+          <w:sz w:val="28"/>
+          <w:szCs w:val="28"/>
+        </w:rPr>
+        <w:t xml:space="preserve"> </w:t>
+      </w:r>
+      <w:r>
+        <w:rPr>
+          <w:rFonts w:ascii="Times New Roman" w:hAnsi="Times New Roman" w:eastAsia="Times New Roman" w:cs="Times New Roman"/>
+          <w:sz w:val="28"/>
+          <w:szCs w:val="28"/>
+        </w:rPr>
+        <w:t>required</w:t>
+      </w:r>
+      <w:r>
+        <w:rPr>
+          <w:rFonts w:ascii="Times New Roman" w:hAnsi="Times New Roman" w:eastAsia="Times New Roman" w:cs="Times New Roman"/>
+          <w:sz w:val="28"/>
+          <w:szCs w:val="28"/>
+        </w:rPr>
+        <w:t xml:space="preserve"> </w:t>
+      </w:r>
+      <w:r>
+        <w:rPr>
+          <w:rFonts w:ascii="Times New Roman" w:hAnsi="Times New Roman" w:eastAsia="Times New Roman" w:cs="Times New Roman"/>
+          <w:sz w:val="28"/>
+          <w:szCs w:val="28"/>
+        </w:rPr>
+        <w:t>packages</w:t>
+      </w:r>
+      <w:r>
+        <w:rPr>
+          <w:rFonts w:ascii="Times New Roman" w:hAnsi="Times New Roman" w:eastAsia="Times New Roman" w:cs="Times New Roman"/>
+          <w:sz w:val="28"/>
+          <w:szCs w:val="28"/>
+        </w:rPr>
+        <w:t>:</w:t>
+      </w:r>
+    </w:p>
+    <w:p>
+      <w:pPr>
+        <w:pStyle w:val="ListParagraph"/>
+        <w:numPr>
+          <w:ilvl w:val="0"/>
+          <w:numId w:val="4"/>
+        </w:numPr>
+        <w:rPr>
+          <w:rFonts w:ascii="Times New Roman" w:hAnsi="Times New Roman" w:eastAsia="Times New Roman" w:cs="Times New Roman"/>
+          <w:sz w:val="28"/>
+          <w:szCs w:val="28"/>
+        </w:rPr>
+      </w:pPr>
+      <w:r>
+        <w:rPr>
+          <w:rFonts w:ascii="Times New Roman" w:hAnsi="Times New Roman" w:eastAsia="Times New Roman" w:cs="Times New Roman"/>
+          <w:sz w:val="28"/>
+          <w:szCs w:val="28"/>
+        </w:rPr>
+        <w:t>Matplotlib</w:t>
+      </w:r>
+      <w:r>
+        <w:rPr>
+          <w:rFonts w:ascii="Times New Roman" w:hAnsi="Times New Roman" w:eastAsia="Times New Roman" w:cs="Times New Roman"/>
+          <w:sz w:val="28"/>
+          <w:szCs w:val="28"/>
+        </w:rPr>
+        <w:t xml:space="preserve"> 3.7.0</w:t>
+      </w:r>
+      <w:r>
+        <w:rPr>
+          <w:rFonts w:ascii="Times New Roman" w:hAnsi="Times New Roman" w:eastAsia="Times New Roman" w:cs="Times New Roman"/>
+          <w:sz w:val="28"/>
+          <w:szCs w:val="28"/>
+        </w:rPr>
+        <w:t xml:space="preserve">: </w:t>
+      </w:r>
+      <w:r>
+        <w:rPr>
+          <w:rFonts w:ascii="Times New Roman" w:hAnsi="Times New Roman" w:eastAsia="Times New Roman" w:cs="Times New Roman"/>
+          <w:sz w:val="28"/>
+          <w:szCs w:val="28"/>
+        </w:rPr>
+        <w:t>for</w:t>
+      </w:r>
+      <w:r>
+        <w:rPr>
+          <w:rFonts w:ascii="Times New Roman" w:hAnsi="Times New Roman" w:eastAsia="Times New Roman" w:cs="Times New Roman"/>
+          <w:sz w:val="28"/>
+          <w:szCs w:val="28"/>
+        </w:rPr>
+        <w:t xml:space="preserve"> </w:t>
+      </w:r>
+      <w:r>
+        <w:rPr>
+          <w:rFonts w:ascii="Times New Roman" w:hAnsi="Times New Roman" w:eastAsia="Times New Roman" w:cs="Times New Roman"/>
+          <w:sz w:val="28"/>
+          <w:szCs w:val="28"/>
+        </w:rPr>
+        <w:t>data</w:t>
+      </w:r>
+      <w:r>
+        <w:rPr>
+          <w:rFonts w:ascii="Times New Roman" w:hAnsi="Times New Roman" w:eastAsia="Times New Roman" w:cs="Times New Roman"/>
+          <w:sz w:val="28"/>
+          <w:szCs w:val="28"/>
+        </w:rPr>
+        <w:t xml:space="preserve"> </w:t>
+      </w:r>
+      <w:r>
+        <w:rPr>
+          <w:rFonts w:ascii="Times New Roman" w:hAnsi="Times New Roman" w:eastAsia="Times New Roman" w:cs="Times New Roman"/>
+          <w:sz w:val="28"/>
+          <w:szCs w:val="28"/>
+        </w:rPr>
+        <w:t>visualization</w:t>
+      </w:r>
+    </w:p>
+    <w:p>
+      <w:pPr>
+        <w:pStyle w:val="ListParagraph"/>
+        <w:numPr>
+          <w:ilvl w:val="0"/>
+          <w:numId w:val="4"/>
+        </w:numPr>
+        <w:rPr>
+          <w:rFonts w:ascii="Times New Roman" w:hAnsi="Times New Roman" w:eastAsia="Times New Roman" w:cs="Times New Roman"/>
+          <w:sz w:val="28"/>
+          <w:szCs w:val="28"/>
+        </w:rPr>
+      </w:pPr>
+      <w:r>
+        <w:rPr>
+          <w:rFonts w:ascii="Times New Roman" w:hAnsi="Times New Roman" w:eastAsia="Times New Roman" w:cs="Times New Roman"/>
+          <w:sz w:val="28"/>
+          <w:szCs w:val="28"/>
+        </w:rPr>
+        <w:t>Pandas</w:t>
+      </w:r>
+      <w:r>
+        <w:rPr>
+          <w:rFonts w:ascii="Times New Roman" w:hAnsi="Times New Roman" w:eastAsia="Times New Roman" w:cs="Times New Roman"/>
+          <w:sz w:val="28"/>
+          <w:szCs w:val="28"/>
+        </w:rPr>
+        <w:t xml:space="preserve"> 1.5.3</w:t>
+      </w:r>
+      <w:r>
+        <w:rPr>
+          <w:rFonts w:ascii="Times New Roman" w:hAnsi="Times New Roman" w:eastAsia="Times New Roman" w:cs="Times New Roman"/>
+          <w:sz w:val="28"/>
+          <w:szCs w:val="28"/>
+        </w:rPr>
+        <w:t xml:space="preserve">: </w:t>
+      </w:r>
+      <w:r>
+        <w:rPr>
+          <w:rFonts w:ascii="Times New Roman" w:hAnsi="Times New Roman" w:eastAsia="Times New Roman" w:cs="Times New Roman"/>
+          <w:sz w:val="28"/>
+          <w:szCs w:val="28"/>
+        </w:rPr>
+        <w:t>for</w:t>
+      </w:r>
+      <w:r>
+        <w:rPr>
+          <w:rFonts w:ascii="Times New Roman" w:hAnsi="Times New Roman" w:eastAsia="Times New Roman" w:cs="Times New Roman"/>
+          <w:sz w:val="28"/>
+          <w:szCs w:val="28"/>
+        </w:rPr>
+        <w:t xml:space="preserve"> </w:t>
+      </w:r>
+      <w:r>
+        <w:rPr>
+          <w:rFonts w:ascii="Times New Roman" w:hAnsi="Times New Roman" w:eastAsia="Times New Roman" w:cs="Times New Roman"/>
+          <w:sz w:val="28"/>
+          <w:szCs w:val="28"/>
+        </w:rPr>
+        <w:t>data</w:t>
+      </w:r>
+      <w:r>
+        <w:rPr>
+          <w:rFonts w:ascii="Times New Roman" w:hAnsi="Times New Roman" w:eastAsia="Times New Roman" w:cs="Times New Roman"/>
+          <w:sz w:val="28"/>
+          <w:szCs w:val="28"/>
+        </w:rPr>
+        <w:t xml:space="preserve"> </w:t>
+      </w:r>
+      <w:r>
+        <w:rPr>
+          <w:rFonts w:ascii="Times New Roman" w:hAnsi="Times New Roman" w:eastAsia="Times New Roman" w:cs="Times New Roman"/>
+          <w:sz w:val="28"/>
+          <w:szCs w:val="28"/>
+        </w:rPr>
+        <w:t>manipulation</w:t>
+      </w:r>
+    </w:p>
+    <w:p>
+      <w:pPr>
+        <w:pStyle w:val="ListParagraph"/>
+        <w:numPr>
+          <w:ilvl w:val="0"/>
+          <w:numId w:val="4"/>
+        </w:numPr>
+        <w:rPr>
+          <w:rFonts w:ascii="Times New Roman" w:hAnsi="Times New Roman" w:eastAsia="Times New Roman" w:cs="Times New Roman"/>
+          <w:sz w:val="28"/>
+          <w:szCs w:val="28"/>
+        </w:rPr>
+      </w:pPr>
+      <w:r>
+        <w:rPr>
+          <w:rFonts w:ascii="Times New Roman" w:hAnsi="Times New Roman" w:eastAsia="Times New Roman" w:cs="Times New Roman"/>
+          <w:sz w:val="28"/>
+          <w:szCs w:val="28"/>
+        </w:rPr>
+        <w:t>Numpy</w:t>
+      </w:r>
+      <w:r>
+        <w:rPr>
+          <w:rFonts w:ascii="Times New Roman" w:hAnsi="Times New Roman" w:eastAsia="Times New Roman" w:cs="Times New Roman"/>
+          <w:sz w:val="28"/>
+          <w:szCs w:val="28"/>
+        </w:rPr>
+        <w:t xml:space="preserve"> 1.23.5</w:t>
+      </w:r>
+      <w:r>
+        <w:rPr>
+          <w:rFonts w:ascii="Times New Roman" w:hAnsi="Times New Roman" w:eastAsia="Times New Roman" w:cs="Times New Roman"/>
+          <w:sz w:val="28"/>
+          <w:szCs w:val="28"/>
+        </w:rPr>
+        <w:t xml:space="preserve">: </w:t>
+      </w:r>
+      <w:r>
+        <w:rPr>
+          <w:rFonts w:ascii="Times New Roman" w:hAnsi="Times New Roman" w:eastAsia="Times New Roman" w:cs="Times New Roman"/>
+          <w:sz w:val="28"/>
+          <w:szCs w:val="28"/>
+        </w:rPr>
+        <w:t>to</w:t>
+      </w:r>
+      <w:r>
+        <w:rPr>
+          <w:rFonts w:ascii="Times New Roman" w:hAnsi="Times New Roman" w:eastAsia="Times New Roman" w:cs="Times New Roman"/>
+          <w:sz w:val="28"/>
+          <w:szCs w:val="28"/>
+        </w:rPr>
+        <w:t xml:space="preserve"> </w:t>
+      </w:r>
+      <w:r>
+        <w:rPr>
+          <w:rFonts w:ascii="Times New Roman" w:hAnsi="Times New Roman" w:eastAsia="Times New Roman" w:cs="Times New Roman"/>
+          <w:sz w:val="28"/>
+          <w:szCs w:val="28"/>
+        </w:rPr>
+        <w:t>operate</w:t>
+      </w:r>
+      <w:r>
+        <w:rPr>
+          <w:rFonts w:ascii="Times New Roman" w:hAnsi="Times New Roman" w:eastAsia="Times New Roman" w:cs="Times New Roman"/>
+          <w:sz w:val="28"/>
+          <w:szCs w:val="28"/>
+        </w:rPr>
+        <w:t xml:space="preserve"> </w:t>
+      </w:r>
+      <w:r>
+        <w:rPr>
+          <w:rFonts w:ascii="Times New Roman" w:hAnsi="Times New Roman" w:eastAsia="Times New Roman" w:cs="Times New Roman"/>
+          <w:sz w:val="28"/>
+          <w:szCs w:val="28"/>
+        </w:rPr>
+        <w:t>with</w:t>
+      </w:r>
+      <w:r>
+        <w:rPr>
+          <w:rFonts w:ascii="Times New Roman" w:hAnsi="Times New Roman" w:eastAsia="Times New Roman" w:cs="Times New Roman"/>
+          <w:sz w:val="28"/>
+          <w:szCs w:val="28"/>
+        </w:rPr>
+        <w:t xml:space="preserve"> </w:t>
+      </w:r>
+      <w:r>
+        <w:rPr>
+          <w:rFonts w:ascii="Times New Roman" w:hAnsi="Times New Roman" w:eastAsia="Times New Roman" w:cs="Times New Roman"/>
+          <w:sz w:val="28"/>
+          <w:szCs w:val="28"/>
+        </w:rPr>
+        <w:t>matrices</w:t>
+      </w:r>
+    </w:p>
+    <w:p>
+      <w:pPr>
+        <w:pStyle w:val="ListParagraph"/>
+        <w:numPr>
+          <w:ilvl w:val="0"/>
+          <w:numId w:val="4"/>
+        </w:numPr>
+        <w:rPr>
+          <w:rFonts w:ascii="Times New Roman" w:hAnsi="Times New Roman" w:eastAsia="Times New Roman" w:cs="Times New Roman"/>
+          <w:sz w:val="28"/>
+          <w:szCs w:val="28"/>
+        </w:rPr>
+      </w:pPr>
+      <w:r>
+        <w:rPr>
+          <w:rFonts w:ascii="Times New Roman" w:hAnsi="Times New Roman" w:eastAsia="Times New Roman" w:cs="Times New Roman"/>
+          <w:sz w:val="28"/>
+          <w:szCs w:val="28"/>
+        </w:rPr>
+        <w:t>Json</w:t>
+      </w:r>
+      <w:r>
+        <w:rPr>
+          <w:rFonts w:ascii="Times New Roman" w:hAnsi="Times New Roman" w:eastAsia="Times New Roman" w:cs="Times New Roman"/>
+          <w:sz w:val="28"/>
+          <w:szCs w:val="28"/>
+        </w:rPr>
+        <w:t xml:space="preserve"> (</w:t>
+      </w:r>
+      <w:r>
+        <w:rPr>
+          <w:rFonts w:ascii="Times New Roman" w:hAnsi="Times New Roman" w:eastAsia="Times New Roman" w:cs="Times New Roman"/>
+          <w:sz w:val="28"/>
+          <w:szCs w:val="28"/>
+        </w:rPr>
+        <w:t>comes</w:t>
+      </w:r>
+      <w:r>
+        <w:rPr>
+          <w:rFonts w:ascii="Times New Roman" w:hAnsi="Times New Roman" w:eastAsia="Times New Roman" w:cs="Times New Roman"/>
+          <w:sz w:val="28"/>
+          <w:szCs w:val="28"/>
+        </w:rPr>
+        <w:t xml:space="preserve"> prebuilt with python)</w:t>
+      </w:r>
+      <w:r>
+        <w:rPr>
+          <w:rFonts w:ascii="Times New Roman" w:hAnsi="Times New Roman" w:eastAsia="Times New Roman" w:cs="Times New Roman"/>
+          <w:sz w:val="28"/>
+          <w:szCs w:val="28"/>
+        </w:rPr>
+        <w:t xml:space="preserve">: </w:t>
+      </w:r>
+      <w:r>
+        <w:rPr>
+          <w:rFonts w:ascii="Times New Roman" w:hAnsi="Times New Roman" w:eastAsia="Times New Roman" w:cs="Times New Roman"/>
+          <w:sz w:val="28"/>
+          <w:szCs w:val="28"/>
+        </w:rPr>
+        <w:t>to</w:t>
+      </w:r>
+      <w:r>
+        <w:rPr>
+          <w:rFonts w:ascii="Times New Roman" w:hAnsi="Times New Roman" w:eastAsia="Times New Roman" w:cs="Times New Roman"/>
+          <w:sz w:val="28"/>
+          <w:szCs w:val="28"/>
+        </w:rPr>
+        <w:t xml:space="preserve"> </w:t>
+      </w:r>
+      <w:r>
+        <w:rPr>
+          <w:rFonts w:ascii="Times New Roman" w:hAnsi="Times New Roman" w:eastAsia="Times New Roman" w:cs="Times New Roman"/>
+          <w:sz w:val="28"/>
+          <w:szCs w:val="28"/>
+        </w:rPr>
+        <w:t>read</w:t>
+      </w:r>
+      <w:r>
+        <w:rPr>
+          <w:rFonts w:ascii="Times New Roman" w:hAnsi="Times New Roman" w:eastAsia="Times New Roman" w:cs="Times New Roman"/>
+          <w:sz w:val="28"/>
+          <w:szCs w:val="28"/>
+        </w:rPr>
+        <w:t xml:space="preserve"> </w:t>
+      </w:r>
+      <w:r>
+        <w:rPr>
+          <w:rFonts w:ascii="Times New Roman" w:hAnsi="Times New Roman" w:eastAsia="Times New Roman" w:cs="Times New Roman"/>
+          <w:sz w:val="28"/>
+          <w:szCs w:val="28"/>
+        </w:rPr>
+        <w:t>json</w:t>
+      </w:r>
+      <w:r>
+        <w:rPr>
+          <w:rFonts w:ascii="Times New Roman" w:hAnsi="Times New Roman" w:eastAsia="Times New Roman" w:cs="Times New Roman"/>
+          <w:sz w:val="28"/>
+          <w:szCs w:val="28"/>
+        </w:rPr>
+        <w:t xml:space="preserve"> </w:t>
+      </w:r>
+      <w:r>
+        <w:rPr>
+          <w:rFonts w:ascii="Times New Roman" w:hAnsi="Times New Roman" w:eastAsia="Times New Roman" w:cs="Times New Roman"/>
+          <w:sz w:val="28"/>
+          <w:szCs w:val="28"/>
+        </w:rPr>
+        <w:t>file</w:t>
+      </w:r>
+    </w:p>
+    <w:p>
+      <w:pPr>
+        <w:pStyle w:val="ListParagraph"/>
+        <w:numPr>
+          <w:ilvl w:val="0"/>
+          <w:numId w:val="4"/>
+        </w:numPr>
+        <w:rPr>
+          <w:rFonts w:ascii="Times New Roman" w:hAnsi="Times New Roman" w:eastAsia="Times New Roman" w:cs="Times New Roman"/>
+          <w:sz w:val="28"/>
+          <w:szCs w:val="28"/>
+        </w:rPr>
+      </w:pPr>
+      <w:r>
+        <w:rPr>
+          <w:rFonts w:ascii="Times New Roman" w:hAnsi="Times New Roman" w:eastAsia="Times New Roman" w:cs="Times New Roman"/>
+          <w:sz w:val="28"/>
+          <w:szCs w:val="28"/>
+        </w:rPr>
+        <w:t>Csv</w:t>
+      </w:r>
+      <w:r>
+        <w:rPr>
+          <w:rFonts w:ascii="Times New Roman" w:hAnsi="Times New Roman" w:eastAsia="Times New Roman" w:cs="Times New Roman"/>
+          <w:sz w:val="28"/>
+          <w:szCs w:val="28"/>
+        </w:rPr>
+        <w:t xml:space="preserve"> (</w:t>
+      </w:r>
+      <w:r>
+        <w:rPr>
+          <w:rFonts w:ascii="Times New Roman" w:hAnsi="Times New Roman" w:eastAsia="Times New Roman" w:cs="Times New Roman"/>
+          <w:sz w:val="28"/>
+          <w:szCs w:val="28"/>
+        </w:rPr>
+        <w:t>comes</w:t>
+      </w:r>
+      <w:r>
+        <w:rPr>
+          <w:rFonts w:ascii="Times New Roman" w:hAnsi="Times New Roman" w:eastAsia="Times New Roman" w:cs="Times New Roman"/>
+          <w:sz w:val="28"/>
+          <w:szCs w:val="28"/>
+        </w:rPr>
+        <w:t xml:space="preserve"> </w:t>
+      </w:r>
+      <w:r>
+        <w:rPr>
+          <w:rFonts w:ascii="Times New Roman" w:hAnsi="Times New Roman" w:eastAsia="Times New Roman" w:cs="Times New Roman"/>
+          <w:sz w:val="28"/>
+          <w:szCs w:val="28"/>
+        </w:rPr>
+        <w:t>prebuilt</w:t>
+      </w:r>
+      <w:r>
+        <w:rPr>
+          <w:rFonts w:ascii="Times New Roman" w:hAnsi="Times New Roman" w:eastAsia="Times New Roman" w:cs="Times New Roman"/>
+          <w:sz w:val="28"/>
+          <w:szCs w:val="28"/>
+        </w:rPr>
+        <w:t xml:space="preserve"> </w:t>
+      </w:r>
+      <w:r>
+        <w:rPr>
+          <w:rFonts w:ascii="Times New Roman" w:hAnsi="Times New Roman" w:eastAsia="Times New Roman" w:cs="Times New Roman"/>
+          <w:sz w:val="28"/>
+          <w:szCs w:val="28"/>
+        </w:rPr>
+        <w:t>with</w:t>
+      </w:r>
+      <w:r>
+        <w:rPr>
+          <w:rFonts w:ascii="Times New Roman" w:hAnsi="Times New Roman" w:eastAsia="Times New Roman" w:cs="Times New Roman"/>
+          <w:sz w:val="28"/>
+          <w:szCs w:val="28"/>
+        </w:rPr>
+        <w:t xml:space="preserve"> </w:t>
+      </w:r>
+      <w:r>
+        <w:rPr>
+          <w:rFonts w:ascii="Times New Roman" w:hAnsi="Times New Roman" w:eastAsia="Times New Roman" w:cs="Times New Roman"/>
+          <w:sz w:val="28"/>
+          <w:szCs w:val="28"/>
+        </w:rPr>
+        <w:t>python</w:t>
+      </w:r>
+      <w:r>
+        <w:rPr>
+          <w:rFonts w:ascii="Times New Roman" w:hAnsi="Times New Roman" w:eastAsia="Times New Roman" w:cs="Times New Roman"/>
+          <w:sz w:val="28"/>
+          <w:szCs w:val="28"/>
+        </w:rPr>
+        <w:t>)</w:t>
+      </w:r>
+      <w:r>
+        <w:rPr>
+          <w:rFonts w:ascii="Times New Roman" w:hAnsi="Times New Roman" w:eastAsia="Times New Roman" w:cs="Times New Roman"/>
+          <w:sz w:val="28"/>
+          <w:szCs w:val="28"/>
+        </w:rPr>
+        <w:t xml:space="preserve">: </w:t>
+      </w:r>
+      <w:r>
+        <w:rPr>
+          <w:rFonts w:ascii="Times New Roman" w:hAnsi="Times New Roman" w:eastAsia="Times New Roman" w:cs="Times New Roman"/>
+          <w:sz w:val="28"/>
+          <w:szCs w:val="28"/>
+        </w:rPr>
+        <w:t>to</w:t>
+      </w:r>
+      <w:r>
+        <w:rPr>
+          <w:rFonts w:ascii="Times New Roman" w:hAnsi="Times New Roman" w:eastAsia="Times New Roman" w:cs="Times New Roman"/>
+          <w:sz w:val="28"/>
+          <w:szCs w:val="28"/>
+        </w:rPr>
+        <w:t xml:space="preserve"> </w:t>
+      </w:r>
+      <w:r>
+        <w:rPr>
+          <w:rFonts w:ascii="Times New Roman" w:hAnsi="Times New Roman" w:eastAsia="Times New Roman" w:cs="Times New Roman"/>
+          <w:sz w:val="28"/>
+          <w:szCs w:val="28"/>
+        </w:rPr>
+        <w:t>read</w:t>
+      </w:r>
+      <w:r>
+        <w:rPr>
+          <w:rFonts w:ascii="Times New Roman" w:hAnsi="Times New Roman" w:eastAsia="Times New Roman" w:cs="Times New Roman"/>
+          <w:sz w:val="28"/>
+          <w:szCs w:val="28"/>
+        </w:rPr>
+        <w:t xml:space="preserve"> </w:t>
+      </w:r>
+      <w:r>
+        <w:rPr>
+          <w:rFonts w:ascii="Times New Roman" w:hAnsi="Times New Roman" w:eastAsia="Times New Roman" w:cs="Times New Roman"/>
+          <w:sz w:val="28"/>
+          <w:szCs w:val="28"/>
+        </w:rPr>
+        <w:t>csv</w:t>
+      </w:r>
+      <w:r>
+        <w:rPr>
+          <w:rFonts w:ascii="Times New Roman" w:hAnsi="Times New Roman" w:eastAsia="Times New Roman" w:cs="Times New Roman"/>
+          <w:sz w:val="28"/>
+          <w:szCs w:val="28"/>
+        </w:rPr>
+        <w:t xml:space="preserve"> </w:t>
+      </w:r>
+      <w:r>
+        <w:rPr>
+          <w:rFonts w:ascii="Times New Roman" w:hAnsi="Times New Roman" w:eastAsia="Times New Roman" w:cs="Times New Roman"/>
+          <w:sz w:val="28"/>
+          <w:szCs w:val="28"/>
+        </w:rPr>
+        <w:t>file</w:t>
+      </w:r>
+    </w:p>
+    <w:p>
+      <w:pPr>
+        <w:pStyle w:val="ListParagraph"/>
+        <w:numPr>
+          <w:ilvl w:val="0"/>
+          <w:numId w:val="4"/>
+        </w:numPr>
+        <w:rPr>
+          <w:rFonts w:ascii="Times New Roman" w:hAnsi="Times New Roman" w:eastAsia="Times New Roman" w:cs="Times New Roman"/>
+          <w:sz w:val="28"/>
+          <w:szCs w:val="28"/>
+        </w:rPr>
+      </w:pPr>
+      <w:r>
+        <w:rPr>
+          <w:rFonts w:ascii="Times New Roman" w:hAnsi="Times New Roman" w:eastAsia="Times New Roman" w:cs="Times New Roman"/>
+          <w:sz w:val="28"/>
+          <w:szCs w:val="28"/>
+        </w:rPr>
+        <w:t>Byte64 (</w:t>
+      </w:r>
+      <w:r>
+        <w:rPr>
+          <w:rFonts w:ascii="Times New Roman" w:hAnsi="Times New Roman" w:eastAsia="Times New Roman" w:cs="Times New Roman"/>
+          <w:sz w:val="28"/>
+          <w:szCs w:val="28"/>
+        </w:rPr>
+        <w:t>comes</w:t>
+      </w:r>
+      <w:r>
+        <w:rPr>
+          <w:rFonts w:ascii="Times New Roman" w:hAnsi="Times New Roman" w:eastAsia="Times New Roman" w:cs="Times New Roman"/>
+          <w:sz w:val="28"/>
+          <w:szCs w:val="28"/>
+        </w:rPr>
+        <w:t xml:space="preserve"> </w:t>
+      </w:r>
+      <w:r>
+        <w:rPr>
+          <w:rFonts w:ascii="Times New Roman" w:hAnsi="Times New Roman" w:eastAsia="Times New Roman" w:cs="Times New Roman"/>
+          <w:sz w:val="28"/>
+          <w:szCs w:val="28"/>
+        </w:rPr>
+        <w:t>prebuilt</w:t>
+      </w:r>
+      <w:r>
+        <w:rPr>
+          <w:rFonts w:ascii="Times New Roman" w:hAnsi="Times New Roman" w:eastAsia="Times New Roman" w:cs="Times New Roman"/>
+          <w:sz w:val="28"/>
+          <w:szCs w:val="28"/>
+        </w:rPr>
+        <w:t xml:space="preserve"> </w:t>
+      </w:r>
+      <w:r>
+        <w:rPr>
+          <w:rFonts w:ascii="Times New Roman" w:hAnsi="Times New Roman" w:eastAsia="Times New Roman" w:cs="Times New Roman"/>
+          <w:sz w:val="28"/>
+          <w:szCs w:val="28"/>
+        </w:rPr>
+        <w:t>with</w:t>
+      </w:r>
+      <w:r>
+        <w:rPr>
+          <w:rFonts w:ascii="Times New Roman" w:hAnsi="Times New Roman" w:eastAsia="Times New Roman" w:cs="Times New Roman"/>
+          <w:sz w:val="28"/>
+          <w:szCs w:val="28"/>
+        </w:rPr>
+        <w:t xml:space="preserve"> </w:t>
+      </w:r>
+      <w:r>
+        <w:rPr>
+          <w:rFonts w:ascii="Times New Roman" w:hAnsi="Times New Roman" w:eastAsia="Times New Roman" w:cs="Times New Roman"/>
+          <w:sz w:val="28"/>
+          <w:szCs w:val="28"/>
+        </w:rPr>
+        <w:t>python</w:t>
+      </w:r>
+      <w:r>
+        <w:rPr>
+          <w:rFonts w:ascii="Times New Roman" w:hAnsi="Times New Roman" w:eastAsia="Times New Roman" w:cs="Times New Roman"/>
+          <w:sz w:val="28"/>
+          <w:szCs w:val="28"/>
+        </w:rPr>
+        <w:t xml:space="preserve">): </w:t>
+      </w:r>
+      <w:r>
+        <w:rPr>
+          <w:rFonts w:ascii="Times New Roman" w:hAnsi="Times New Roman" w:eastAsia="Times New Roman" w:cs="Times New Roman"/>
+          <w:sz w:val="28"/>
+          <w:szCs w:val="28"/>
+        </w:rPr>
+        <w:t>required</w:t>
+      </w:r>
+      <w:r>
+        <w:rPr>
+          <w:rFonts w:ascii="Times New Roman" w:hAnsi="Times New Roman" w:eastAsia="Times New Roman" w:cs="Times New Roman"/>
+          <w:sz w:val="28"/>
+          <w:szCs w:val="28"/>
+        </w:rPr>
+        <w:t xml:space="preserve"> </w:t>
+      </w:r>
+      <w:r>
+        <w:rPr>
+          <w:rFonts w:ascii="Times New Roman" w:hAnsi="Times New Roman" w:eastAsia="Times New Roman" w:cs="Times New Roman"/>
+          <w:sz w:val="28"/>
+          <w:szCs w:val="28"/>
+        </w:rPr>
+        <w:t>for</w:t>
+      </w:r>
+      <w:r>
+        <w:rPr>
+          <w:rFonts w:ascii="Times New Roman" w:hAnsi="Times New Roman" w:eastAsia="Times New Roman" w:cs="Times New Roman"/>
+          <w:sz w:val="28"/>
+          <w:szCs w:val="28"/>
+        </w:rPr>
+        <w:t xml:space="preserve"> </w:t>
+      </w:r>
+      <w:r>
+        <w:rPr>
+          <w:rFonts w:ascii="Times New Roman" w:hAnsi="Times New Roman" w:eastAsia="Times New Roman" w:cs="Times New Roman"/>
+          <w:sz w:val="28"/>
+          <w:szCs w:val="28"/>
+        </w:rPr>
+        <w:t>html</w:t>
+      </w:r>
+      <w:r>
+        <w:rPr>
+          <w:rFonts w:ascii="Times New Roman" w:hAnsi="Times New Roman" w:eastAsia="Times New Roman" w:cs="Times New Roman"/>
+          <w:sz w:val="28"/>
+          <w:szCs w:val="28"/>
+        </w:rPr>
+        <w:t xml:space="preserve"> creation</w:t>
+      </w:r>
+    </w:p>
+    <w:p>
+      <w:pPr>
+        <w:pStyle w:val="ListParagraph"/>
+        <w:numPr>
+          <w:ilvl w:val="0"/>
+          <w:numId w:val="4"/>
+        </w:numPr>
+        <w:rPr>
+          <w:rFonts w:ascii="Times New Roman" w:hAnsi="Times New Roman" w:eastAsia="Times New Roman" w:cs="Times New Roman"/>
+          <w:sz w:val="28"/>
+          <w:szCs w:val="28"/>
+        </w:rPr>
+      </w:pPr>
+      <w:r>
+        <w:rPr>
+          <w:rFonts w:ascii="Times New Roman" w:hAnsi="Times New Roman" w:eastAsia="Times New Roman" w:cs="Times New Roman"/>
+          <w:sz w:val="28"/>
+          <w:szCs w:val="28"/>
+        </w:rPr>
+        <w:t>Io</w:t>
+      </w:r>
+      <w:r>
+        <w:rPr>
+          <w:rFonts w:ascii="Times New Roman" w:hAnsi="Times New Roman" w:eastAsia="Times New Roman" w:cs="Times New Roman"/>
+          <w:sz w:val="28"/>
+          <w:szCs w:val="28"/>
+        </w:rPr>
+        <w:t xml:space="preserve"> (</w:t>
+      </w:r>
+      <w:r>
+        <w:rPr>
+          <w:rFonts w:ascii="Times New Roman" w:hAnsi="Times New Roman" w:eastAsia="Times New Roman" w:cs="Times New Roman"/>
+          <w:sz w:val="28"/>
+          <w:szCs w:val="28"/>
+        </w:rPr>
+        <w:t>comes</w:t>
+      </w:r>
+      <w:r>
+        <w:rPr>
+          <w:rFonts w:ascii="Times New Roman" w:hAnsi="Times New Roman" w:eastAsia="Times New Roman" w:cs="Times New Roman"/>
+          <w:sz w:val="28"/>
+          <w:szCs w:val="28"/>
+        </w:rPr>
+        <w:t xml:space="preserve"> </w:t>
+      </w:r>
+      <w:r>
+        <w:rPr>
+          <w:rFonts w:ascii="Times New Roman" w:hAnsi="Times New Roman" w:eastAsia="Times New Roman" w:cs="Times New Roman"/>
+          <w:sz w:val="28"/>
+          <w:szCs w:val="28"/>
+        </w:rPr>
+        <w:t>prebuilt</w:t>
+      </w:r>
+      <w:r>
+        <w:rPr>
+          <w:rFonts w:ascii="Times New Roman" w:hAnsi="Times New Roman" w:eastAsia="Times New Roman" w:cs="Times New Roman"/>
+          <w:sz w:val="28"/>
+          <w:szCs w:val="28"/>
+        </w:rPr>
+        <w:t xml:space="preserve"> </w:t>
+      </w:r>
+      <w:r>
+        <w:rPr>
+          <w:rFonts w:ascii="Times New Roman" w:hAnsi="Times New Roman" w:eastAsia="Times New Roman" w:cs="Times New Roman"/>
+          <w:sz w:val="28"/>
+          <w:szCs w:val="28"/>
+        </w:rPr>
+        <w:t>with</w:t>
+      </w:r>
+      <w:r>
+        <w:rPr>
+          <w:rFonts w:ascii="Times New Roman" w:hAnsi="Times New Roman" w:eastAsia="Times New Roman" w:cs="Times New Roman"/>
+          <w:sz w:val="28"/>
+          <w:szCs w:val="28"/>
+        </w:rPr>
+        <w:t xml:space="preserve"> </w:t>
+      </w:r>
+      <w:r>
+        <w:rPr>
+          <w:rFonts w:ascii="Times New Roman" w:hAnsi="Times New Roman" w:eastAsia="Times New Roman" w:cs="Times New Roman"/>
+          <w:sz w:val="28"/>
+          <w:szCs w:val="28"/>
+        </w:rPr>
+        <w:t>python</w:t>
+      </w:r>
+      <w:r>
+        <w:rPr>
+          <w:rFonts w:ascii="Times New Roman" w:hAnsi="Times New Roman" w:eastAsia="Times New Roman" w:cs="Times New Roman"/>
+          <w:sz w:val="28"/>
+          <w:szCs w:val="28"/>
+        </w:rPr>
+        <w:t xml:space="preserve">): </w:t>
+      </w:r>
+      <w:r>
+        <w:rPr>
+          <w:rFonts w:ascii="Times New Roman" w:hAnsi="Times New Roman" w:eastAsia="Times New Roman" w:cs="Times New Roman"/>
+          <w:sz w:val="28"/>
+          <w:szCs w:val="28"/>
+        </w:rPr>
+        <w:t>required</w:t>
+      </w:r>
+      <w:r>
+        <w:rPr>
+          <w:rFonts w:ascii="Times New Roman" w:hAnsi="Times New Roman" w:eastAsia="Times New Roman" w:cs="Times New Roman"/>
+          <w:sz w:val="28"/>
+          <w:szCs w:val="28"/>
+        </w:rPr>
+        <w:t xml:space="preserve"> </w:t>
+      </w:r>
+      <w:r>
+        <w:rPr>
+          <w:rFonts w:ascii="Times New Roman" w:hAnsi="Times New Roman" w:eastAsia="Times New Roman" w:cs="Times New Roman"/>
+          <w:sz w:val="28"/>
+          <w:szCs w:val="28"/>
+        </w:rPr>
+        <w:t>for</w:t>
+      </w:r>
+      <w:r>
+        <w:rPr>
+          <w:rFonts w:ascii="Times New Roman" w:hAnsi="Times New Roman" w:eastAsia="Times New Roman" w:cs="Times New Roman"/>
+          <w:sz w:val="28"/>
+          <w:szCs w:val="28"/>
+        </w:rPr>
+        <w:t xml:space="preserve"> </w:t>
+      </w:r>
+      <w:r>
+        <w:rPr>
+          <w:rFonts w:ascii="Times New Roman" w:hAnsi="Times New Roman" w:eastAsia="Times New Roman" w:cs="Times New Roman"/>
+          <w:sz w:val="28"/>
+          <w:szCs w:val="28"/>
+        </w:rPr>
+        <w:t>html</w:t>
+      </w:r>
+      <w:r>
+        <w:rPr>
+          <w:rFonts w:ascii="Times New Roman" w:hAnsi="Times New Roman" w:eastAsia="Times New Roman" w:cs="Times New Roman"/>
+          <w:sz w:val="28"/>
+          <w:szCs w:val="28"/>
+        </w:rPr>
+        <w:t xml:space="preserve"> </w:t>
+      </w:r>
+      <w:r>
+        <w:rPr>
+          <w:rFonts w:ascii="Times New Roman" w:hAnsi="Times New Roman" w:eastAsia="Times New Roman" w:cs="Times New Roman"/>
+          <w:sz w:val="28"/>
+          <w:szCs w:val="28"/>
+        </w:rPr>
+        <w:t>creation</w:t>
+      </w:r>
+    </w:p>
+    <w:p>
+      <w:pPr>
+        <w:pStyle w:val="Normal"/>
+        <w:ind w:left="0"/>
+        <w:rPr>
+          <w:rFonts w:ascii="Times New Roman" w:hAnsi="Times New Roman" w:eastAsia="Times New Roman" w:cs="Times New Roman"/>
+          <w:sz w:val="28"/>
+          <w:szCs w:val="28"/>
+        </w:rPr>
+      </w:pPr>
+      <w:r>
+        <w:rPr>
+          <w:rFonts w:ascii="Times New Roman" w:hAnsi="Times New Roman" w:eastAsia="Times New Roman" w:cs="Times New Roman"/>
+          <w:sz w:val="28"/>
+          <w:szCs w:val="28"/>
+        </w:rPr>
+        <w:t>%5.2 part</w:t>
+      </w:r>
+    </w:p>
+    <w:p>
+      <w:pPr>
+        <w:pStyle w:val="Normal"/>
+        <w:rPr>
+          <w:rFonts w:ascii="Times New Roman" w:hAnsi="Times New Roman" w:eastAsia="Times New Roman" w:cs="Times New Roman"/>
+          <w:sz w:val="28"/>
+          <w:szCs w:val="28"/>
+        </w:rPr>
+      </w:pPr>
+      <w:r>
+        <w:rPr>
+          <w:rFonts w:ascii="Times New Roman" w:hAnsi="Times New Roman" w:eastAsia="Times New Roman" w:cs="Times New Roman"/>
+          <w:sz w:val="28"/>
+          <w:szCs w:val="28"/>
+        </w:rPr>
+        <w:t>5.2 Software Availability:</w:t>
+      </w:r>
+    </w:p>
+    <w:p>
+      <w:pPr>
+        <w:pStyle w:val="Normal"/>
+        <w:rPr>
+          <w:rFonts w:ascii="Times New Roman" w:hAnsi="Times New Roman" w:eastAsia="Times New Roman" w:cs="Times New Roman"/>
+          <w:sz w:val="28"/>
+          <w:szCs w:val="28"/>
+        </w:rPr>
+      </w:pPr>
+      <w:r>
+        <w:rPr>
+          <w:rFonts w:ascii="Times New Roman" w:hAnsi="Times New Roman" w:eastAsia="Times New Roman" w:cs="Times New Roman"/>
+          <w:sz w:val="28"/>
+          <w:szCs w:val="28"/>
+        </w:rPr>
+        <w:t>The</w:t>
+      </w:r>
+      <w:r>
+        <w:rPr>
+          <w:rFonts w:ascii="Times New Roman" w:hAnsi="Times New Roman" w:eastAsia="Times New Roman" w:cs="Times New Roman"/>
+          <w:sz w:val="28"/>
+          <w:szCs w:val="28"/>
+        </w:rPr>
+        <w:t xml:space="preserve"> </w:t>
+      </w:r>
+      <w:r>
+        <w:rPr>
+          <w:rFonts w:ascii="Times New Roman" w:hAnsi="Times New Roman" w:eastAsia="Times New Roman" w:cs="Times New Roman"/>
+          <w:sz w:val="28"/>
+          <w:szCs w:val="28"/>
+        </w:rPr>
+        <w:t>application</w:t>
+      </w:r>
+      <w:r>
+        <w:rPr>
+          <w:rFonts w:ascii="Times New Roman" w:hAnsi="Times New Roman" w:eastAsia="Times New Roman" w:cs="Times New Roman"/>
+          <w:sz w:val="28"/>
+          <w:szCs w:val="28"/>
+        </w:rPr>
+        <w:t xml:space="preserve"> </w:t>
+      </w:r>
+      <w:r>
+        <w:rPr>
+          <w:rFonts w:ascii="Times New Roman" w:hAnsi="Times New Roman" w:eastAsia="Times New Roman" w:cs="Times New Roman"/>
+          <w:sz w:val="28"/>
+          <w:szCs w:val="28"/>
+        </w:rPr>
+        <w:t>is</w:t>
+      </w:r>
+      <w:r>
+        <w:rPr>
+          <w:rFonts w:ascii="Times New Roman" w:hAnsi="Times New Roman" w:eastAsia="Times New Roman" w:cs="Times New Roman"/>
+          <w:sz w:val="28"/>
+          <w:szCs w:val="28"/>
+        </w:rPr>
+        <w:t xml:space="preserve"> </w:t>
+      </w:r>
+      <w:r>
+        <w:rPr>
+          <w:rFonts w:ascii="Times New Roman" w:hAnsi="Times New Roman" w:eastAsia="Times New Roman" w:cs="Times New Roman"/>
+          <w:sz w:val="28"/>
+          <w:szCs w:val="28"/>
+        </w:rPr>
+        <w:t>available</w:t>
+      </w:r>
+      <w:r>
+        <w:rPr>
+          <w:rFonts w:ascii="Times New Roman" w:hAnsi="Times New Roman" w:eastAsia="Times New Roman" w:cs="Times New Roman"/>
+          <w:sz w:val="28"/>
+          <w:szCs w:val="28"/>
+        </w:rPr>
+        <w:t xml:space="preserve"> </w:t>
+      </w:r>
+      <w:r>
+        <w:rPr>
+          <w:rFonts w:ascii="Times New Roman" w:hAnsi="Times New Roman" w:eastAsia="Times New Roman" w:cs="Times New Roman"/>
+          <w:sz w:val="28"/>
+          <w:szCs w:val="28"/>
+        </w:rPr>
+        <w:t>in</w:t>
+      </w:r>
+      <w:r>
+        <w:rPr>
+          <w:rFonts w:ascii="Times New Roman" w:hAnsi="Times New Roman" w:eastAsia="Times New Roman" w:cs="Times New Roman"/>
+          <w:sz w:val="28"/>
+          <w:szCs w:val="28"/>
+        </w:rPr>
+        <w:t xml:space="preserve"> a </w:t>
+      </w:r>
+      <w:r>
+        <w:rPr>
+          <w:rFonts w:ascii="Times New Roman" w:hAnsi="Times New Roman" w:eastAsia="Times New Roman" w:cs="Times New Roman"/>
+          <w:sz w:val="28"/>
+          <w:szCs w:val="28"/>
+        </w:rPr>
+        <w:t>BitBucket</w:t>
+      </w:r>
+      <w:r>
+        <w:rPr>
+          <w:rFonts w:ascii="Times New Roman" w:hAnsi="Times New Roman" w:eastAsia="Times New Roman" w:cs="Times New Roman"/>
+          <w:sz w:val="28"/>
+          <w:szCs w:val="28"/>
+        </w:rPr>
+        <w:t xml:space="preserve"> </w:t>
+      </w:r>
+      <w:r>
+        <w:rPr>
+          <w:rFonts w:ascii="Times New Roman" w:hAnsi="Times New Roman" w:eastAsia="Times New Roman" w:cs="Times New Roman"/>
+          <w:sz w:val="28"/>
+          <w:szCs w:val="28"/>
+        </w:rPr>
+        <w:t>repository</w:t>
+      </w:r>
+      <w:r>
+        <w:rPr>
+          <w:rFonts w:ascii="Times New Roman" w:hAnsi="Times New Roman" w:eastAsia="Times New Roman" w:cs="Times New Roman"/>
+          <w:sz w:val="28"/>
+          <w:szCs w:val="28"/>
+        </w:rPr>
+        <w:t xml:space="preserve">, </w:t>
+      </w:r>
+      <w:r>
+        <w:rPr>
+          <w:rFonts w:ascii="Times New Roman" w:hAnsi="Times New Roman" w:eastAsia="Times New Roman" w:cs="Times New Roman"/>
+          <w:sz w:val="28"/>
+          <w:szCs w:val="28"/>
+        </w:rPr>
+        <w:t>accessible</w:t>
+      </w:r>
+      <w:r>
+        <w:rPr>
+          <w:rFonts w:ascii="Times New Roman" w:hAnsi="Times New Roman" w:eastAsia="Times New Roman" w:cs="Times New Roman"/>
+          <w:sz w:val="28"/>
+          <w:szCs w:val="28"/>
+        </w:rPr>
+        <w:t xml:space="preserve"> </w:t>
+      </w:r>
+      <w:r>
+        <w:rPr>
+          <w:rFonts w:ascii="Times New Roman" w:hAnsi="Times New Roman" w:eastAsia="Times New Roman" w:cs="Times New Roman"/>
+          <w:sz w:val="28"/>
+          <w:szCs w:val="28"/>
+        </w:rPr>
+        <w:t>via</w:t>
+      </w:r>
+      <w:r>
+        <w:rPr>
+          <w:rFonts w:ascii="Times New Roman" w:hAnsi="Times New Roman" w:eastAsia="Times New Roman" w:cs="Times New Roman"/>
+          <w:sz w:val="28"/>
+          <w:szCs w:val="28"/>
+        </w:rPr>
+        <w:t xml:space="preserve"> </w:t>
+      </w:r>
+      <w:r>
+        <w:rPr>
+          <w:rFonts w:ascii="Times New Roman" w:hAnsi="Times New Roman" w:eastAsia="Times New Roman" w:cs="Times New Roman"/>
+          <w:sz w:val="28"/>
+          <w:szCs w:val="28"/>
+        </w:rPr>
+        <w:t>the</w:t>
+      </w:r>
+      <w:r>
+        <w:rPr>
+          <w:rFonts w:ascii="Times New Roman" w:hAnsi="Times New Roman" w:eastAsia="Times New Roman" w:cs="Times New Roman"/>
+          <w:sz w:val="28"/>
+          <w:szCs w:val="28"/>
+        </w:rPr>
+        <w:t xml:space="preserve"> </w:t>
+      </w:r>
+      <w:r>
+        <w:rPr>
+          <w:rFonts w:ascii="Times New Roman" w:hAnsi="Times New Roman" w:eastAsia="Times New Roman" w:cs="Times New Roman"/>
+          <w:sz w:val="28"/>
+          <w:szCs w:val="28"/>
+        </w:rPr>
+        <w:t>following</w:t>
+      </w:r>
+      <w:r>
+        <w:rPr>
+          <w:rFonts w:ascii="Times New Roman" w:hAnsi="Times New Roman" w:eastAsia="Times New Roman" w:cs="Times New Roman"/>
+          <w:sz w:val="28"/>
+          <w:szCs w:val="28"/>
+        </w:rPr>
+        <w:t xml:space="preserve"> </w:t>
+      </w:r>
+      <w:r>
+        <w:rPr>
+          <w:rFonts w:ascii="Times New Roman" w:hAnsi="Times New Roman" w:eastAsia="Times New Roman" w:cs="Times New Roman"/>
+          <w:sz w:val="28"/>
+          <w:szCs w:val="28"/>
+        </w:rPr>
+        <w:t>link</w:t>
+      </w:r>
+      <w:r>
+        <w:rPr>
+          <w:rFonts w:ascii="Times New Roman" w:hAnsi="Times New Roman" w:eastAsia="Times New Roman" w:cs="Times New Roman"/>
+          <w:sz w:val="28"/>
+          <w:szCs w:val="28"/>
+        </w:rPr>
+        <w:t>: https://bitbucket.student.fiw.fhws.de:8443/projects/PRGPROJSS23/repos/programmierprojekt-ss-23---gruppe-99---exam-quality-control/browse</w:t>
+      </w:r>
+    </w:p>
+    <w:p>
+      <w:pPr>
+        <w:pStyle w:val="Normal"/>
+      </w:pPr>
+      <w:r>
+        <w:rPr>
+          <w:rFonts w:ascii="Times New Roman" w:hAnsi="Times New Roman" w:eastAsia="Times New Roman" w:cs="Times New Roman"/>
+          <w:sz w:val="28"/>
+          <w:szCs w:val="28"/>
+        </w:rPr>
+        <w:t>The</w:t>
+      </w:r>
+      <w:r>
+        <w:rPr>
+          <w:rFonts w:ascii="Times New Roman" w:hAnsi="Times New Roman" w:eastAsia="Times New Roman" w:cs="Times New Roman"/>
+          <w:sz w:val="28"/>
+          <w:szCs w:val="28"/>
+        </w:rPr>
+        <w:t xml:space="preserve"> </w:t>
+      </w:r>
+      <w:r>
+        <w:rPr>
+          <w:rFonts w:ascii="Times New Roman" w:hAnsi="Times New Roman" w:eastAsia="Times New Roman" w:cs="Times New Roman"/>
+          <w:sz w:val="28"/>
+          <w:szCs w:val="28"/>
+        </w:rPr>
+        <w:t>BitBucket</w:t>
+      </w:r>
+      <w:r>
+        <w:rPr>
+          <w:rFonts w:ascii="Times New Roman" w:hAnsi="Times New Roman" w:eastAsia="Times New Roman" w:cs="Times New Roman"/>
+          <w:sz w:val="28"/>
+          <w:szCs w:val="28"/>
+        </w:rPr>
+        <w:t xml:space="preserve"> </w:t>
+      </w:r>
+      <w:r>
+        <w:rPr>
+          <w:rFonts w:ascii="Times New Roman" w:hAnsi="Times New Roman" w:eastAsia="Times New Roman" w:cs="Times New Roman"/>
+          <w:sz w:val="28"/>
+          <w:szCs w:val="28"/>
+        </w:rPr>
+        <w:t>repository</w:t>
+      </w:r>
+      <w:r>
+        <w:rPr>
+          <w:rFonts w:ascii="Times New Roman" w:hAnsi="Times New Roman" w:eastAsia="Times New Roman" w:cs="Times New Roman"/>
+          <w:sz w:val="28"/>
+          <w:szCs w:val="28"/>
+        </w:rPr>
+        <w:t xml:space="preserve"> </w:t>
+      </w:r>
+      <w:r>
+        <w:rPr>
+          <w:rFonts w:ascii="Times New Roman" w:hAnsi="Times New Roman" w:eastAsia="Times New Roman" w:cs="Times New Roman"/>
+          <w:sz w:val="28"/>
+          <w:szCs w:val="28"/>
+        </w:rPr>
+        <w:t>contains</w:t>
+      </w:r>
+      <w:r>
+        <w:rPr>
+          <w:rFonts w:ascii="Times New Roman" w:hAnsi="Times New Roman" w:eastAsia="Times New Roman" w:cs="Times New Roman"/>
+          <w:sz w:val="28"/>
+          <w:szCs w:val="28"/>
+        </w:rPr>
+        <w:t xml:space="preserve"> </w:t>
+      </w:r>
+      <w:r>
+        <w:rPr>
+          <w:rFonts w:ascii="Times New Roman" w:hAnsi="Times New Roman" w:eastAsia="Times New Roman" w:cs="Times New Roman"/>
+          <w:sz w:val="28"/>
+          <w:szCs w:val="28"/>
+        </w:rPr>
+        <w:t>the</w:t>
+      </w:r>
+      <w:r>
+        <w:rPr>
+          <w:rFonts w:ascii="Times New Roman" w:hAnsi="Times New Roman" w:eastAsia="Times New Roman" w:cs="Times New Roman"/>
+          <w:sz w:val="28"/>
+          <w:szCs w:val="28"/>
+        </w:rPr>
+        <w:t xml:space="preserve"> </w:t>
+      </w:r>
+      <w:r>
+        <w:rPr>
+          <w:rFonts w:ascii="Times New Roman" w:hAnsi="Times New Roman" w:eastAsia="Times New Roman" w:cs="Times New Roman"/>
+          <w:sz w:val="28"/>
+          <w:szCs w:val="28"/>
+        </w:rPr>
+        <w:t>source</w:t>
+      </w:r>
+      <w:r>
+        <w:rPr>
+          <w:rFonts w:ascii="Times New Roman" w:hAnsi="Times New Roman" w:eastAsia="Times New Roman" w:cs="Times New Roman"/>
+          <w:sz w:val="28"/>
+          <w:szCs w:val="28"/>
+        </w:rPr>
+        <w:t xml:space="preserve"> </w:t>
+      </w:r>
+      <w:r>
+        <w:rPr>
+          <w:rFonts w:ascii="Times New Roman" w:hAnsi="Times New Roman" w:eastAsia="Times New Roman" w:cs="Times New Roman"/>
+          <w:sz w:val="28"/>
+          <w:szCs w:val="28"/>
+        </w:rPr>
+        <w:t>code</w:t>
+      </w:r>
+      <w:r>
+        <w:rPr>
+          <w:rFonts w:ascii="Times New Roman" w:hAnsi="Times New Roman" w:eastAsia="Times New Roman" w:cs="Times New Roman"/>
+          <w:sz w:val="28"/>
+          <w:szCs w:val="28"/>
+        </w:rPr>
+        <w:t xml:space="preserve">, </w:t>
+      </w:r>
+      <w:r>
+        <w:rPr>
+          <w:rFonts w:ascii="Times New Roman" w:hAnsi="Times New Roman" w:eastAsia="Times New Roman" w:cs="Times New Roman"/>
+          <w:sz w:val="28"/>
+          <w:szCs w:val="28"/>
+        </w:rPr>
+        <w:t>documentation</w:t>
+      </w:r>
+      <w:r>
+        <w:rPr>
+          <w:rFonts w:ascii="Times New Roman" w:hAnsi="Times New Roman" w:eastAsia="Times New Roman" w:cs="Times New Roman"/>
+          <w:sz w:val="28"/>
+          <w:szCs w:val="28"/>
+        </w:rPr>
+        <w:t xml:space="preserve">, </w:t>
+      </w:r>
+      <w:r>
+        <w:rPr>
+          <w:rFonts w:ascii="Times New Roman" w:hAnsi="Times New Roman" w:eastAsia="Times New Roman" w:cs="Times New Roman"/>
+          <w:sz w:val="28"/>
+          <w:szCs w:val="28"/>
+        </w:rPr>
+        <w:t>and</w:t>
+      </w:r>
+      <w:r>
+        <w:rPr>
+          <w:rFonts w:ascii="Times New Roman" w:hAnsi="Times New Roman" w:eastAsia="Times New Roman" w:cs="Times New Roman"/>
+          <w:sz w:val="28"/>
+          <w:szCs w:val="28"/>
+        </w:rPr>
+        <w:t xml:space="preserve"> </w:t>
+      </w:r>
+      <w:r>
+        <w:rPr>
+          <w:rFonts w:ascii="Times New Roman" w:hAnsi="Times New Roman" w:eastAsia="Times New Roman" w:cs="Times New Roman"/>
+          <w:sz w:val="28"/>
+          <w:szCs w:val="28"/>
+        </w:rPr>
+        <w:t>any</w:t>
+      </w:r>
+      <w:r>
+        <w:rPr>
+          <w:rFonts w:ascii="Times New Roman" w:hAnsi="Times New Roman" w:eastAsia="Times New Roman" w:cs="Times New Roman"/>
+          <w:sz w:val="28"/>
+          <w:szCs w:val="28"/>
+        </w:rPr>
+        <w:t xml:space="preserve"> </w:t>
+      </w:r>
+      <w:r>
+        <w:rPr>
+          <w:rFonts w:ascii="Times New Roman" w:hAnsi="Times New Roman" w:eastAsia="Times New Roman" w:cs="Times New Roman"/>
+          <w:sz w:val="28"/>
+          <w:szCs w:val="28"/>
+        </w:rPr>
+        <w:t>other</w:t>
+      </w:r>
+      <w:r>
+        <w:rPr>
+          <w:rFonts w:ascii="Times New Roman" w:hAnsi="Times New Roman" w:eastAsia="Times New Roman" w:cs="Times New Roman"/>
+          <w:sz w:val="28"/>
+          <w:szCs w:val="28"/>
+        </w:rPr>
+        <w:t xml:space="preserve"> </w:t>
+      </w:r>
+      <w:r>
+        <w:rPr>
+          <w:rFonts w:ascii="Times New Roman" w:hAnsi="Times New Roman" w:eastAsia="Times New Roman" w:cs="Times New Roman"/>
+          <w:sz w:val="28"/>
+          <w:szCs w:val="28"/>
+        </w:rPr>
+        <w:t>relevant</w:t>
+      </w:r>
+      <w:r>
+        <w:rPr>
+          <w:rFonts w:ascii="Times New Roman" w:hAnsi="Times New Roman" w:eastAsia="Times New Roman" w:cs="Times New Roman"/>
+          <w:sz w:val="28"/>
+          <w:szCs w:val="28"/>
+        </w:rPr>
+        <w:t xml:space="preserve"> </w:t>
+      </w:r>
+      <w:r>
+        <w:rPr>
+          <w:rFonts w:ascii="Times New Roman" w:hAnsi="Times New Roman" w:eastAsia="Times New Roman" w:cs="Times New Roman"/>
+          <w:sz w:val="28"/>
+          <w:szCs w:val="28"/>
+        </w:rPr>
+        <w:t>resources</w:t>
+      </w:r>
+      <w:r>
+        <w:rPr>
+          <w:rFonts w:ascii="Times New Roman" w:hAnsi="Times New Roman" w:eastAsia="Times New Roman" w:cs="Times New Roman"/>
+          <w:sz w:val="28"/>
+          <w:szCs w:val="28"/>
+        </w:rPr>
+        <w:t xml:space="preserve"> </w:t>
+      </w:r>
+      <w:r>
+        <w:rPr>
+          <w:rFonts w:ascii="Times New Roman" w:hAnsi="Times New Roman" w:eastAsia="Times New Roman" w:cs="Times New Roman"/>
+          <w:sz w:val="28"/>
+          <w:szCs w:val="28"/>
+        </w:rPr>
+        <w:t>for</w:t>
+      </w:r>
+      <w:r>
+        <w:rPr>
+          <w:rFonts w:ascii="Times New Roman" w:hAnsi="Times New Roman" w:eastAsia="Times New Roman" w:cs="Times New Roman"/>
+          <w:sz w:val="28"/>
+          <w:szCs w:val="28"/>
+        </w:rPr>
+        <w:t xml:space="preserve"> </w:t>
+      </w:r>
+      <w:r>
+        <w:rPr>
+          <w:rFonts w:ascii="Times New Roman" w:hAnsi="Times New Roman" w:eastAsia="Times New Roman" w:cs="Times New Roman"/>
+          <w:sz w:val="28"/>
+          <w:szCs w:val="28"/>
+        </w:rPr>
+        <w:t>the</w:t>
+      </w:r>
+      <w:r>
+        <w:rPr>
+          <w:rFonts w:ascii="Times New Roman" w:hAnsi="Times New Roman" w:eastAsia="Times New Roman" w:cs="Times New Roman"/>
+          <w:sz w:val="28"/>
+          <w:szCs w:val="28"/>
+        </w:rPr>
+        <w:t xml:space="preserve"> </w:t>
+      </w:r>
+      <w:r>
+        <w:rPr>
+          <w:rFonts w:ascii="Times New Roman" w:hAnsi="Times New Roman" w:eastAsia="Times New Roman" w:cs="Times New Roman"/>
+          <w:sz w:val="28"/>
+          <w:szCs w:val="28"/>
+        </w:rPr>
+        <w:t>software</w:t>
+      </w:r>
+      <w:r>
+        <w:rPr>
+          <w:rFonts w:ascii="Times New Roman" w:hAnsi="Times New Roman" w:eastAsia="Times New Roman" w:cs="Times New Roman"/>
+          <w:sz w:val="28"/>
+          <w:szCs w:val="28"/>
+        </w:rPr>
+        <w:t xml:space="preserve">. </w:t>
+      </w:r>
+      <w:r>
+        <w:rPr>
+          <w:rFonts w:ascii="Times New Roman" w:hAnsi="Times New Roman" w:eastAsia="Times New Roman" w:cs="Times New Roman"/>
+          <w:sz w:val="28"/>
+          <w:szCs w:val="28"/>
+        </w:rPr>
+        <w:t>By</w:t>
+      </w:r>
+      <w:r>
+        <w:rPr>
+          <w:rFonts w:ascii="Times New Roman" w:hAnsi="Times New Roman" w:eastAsia="Times New Roman" w:cs="Times New Roman"/>
+          <w:sz w:val="28"/>
+          <w:szCs w:val="28"/>
+        </w:rPr>
+        <w:t xml:space="preserve"> </w:t>
+      </w:r>
+      <w:r>
+        <w:rPr>
+          <w:rFonts w:ascii="Times New Roman" w:hAnsi="Times New Roman" w:eastAsia="Times New Roman" w:cs="Times New Roman"/>
+          <w:sz w:val="28"/>
+          <w:szCs w:val="28"/>
+        </w:rPr>
+        <w:t>accessing</w:t>
+      </w:r>
+      <w:r>
+        <w:rPr>
+          <w:rFonts w:ascii="Times New Roman" w:hAnsi="Times New Roman" w:eastAsia="Times New Roman" w:cs="Times New Roman"/>
+          <w:sz w:val="28"/>
+          <w:szCs w:val="28"/>
+        </w:rPr>
+        <w:t xml:space="preserve"> </w:t>
+      </w:r>
+      <w:r>
+        <w:rPr>
+          <w:rFonts w:ascii="Times New Roman" w:hAnsi="Times New Roman" w:eastAsia="Times New Roman" w:cs="Times New Roman"/>
+          <w:sz w:val="28"/>
+          <w:szCs w:val="28"/>
+        </w:rPr>
+        <w:t>the</w:t>
+      </w:r>
+      <w:r>
+        <w:rPr>
+          <w:rFonts w:ascii="Times New Roman" w:hAnsi="Times New Roman" w:eastAsia="Times New Roman" w:cs="Times New Roman"/>
+          <w:sz w:val="28"/>
+          <w:szCs w:val="28"/>
+        </w:rPr>
+        <w:t xml:space="preserve"> </w:t>
+      </w:r>
+      <w:r>
+        <w:rPr>
+          <w:rFonts w:ascii="Times New Roman" w:hAnsi="Times New Roman" w:eastAsia="Times New Roman" w:cs="Times New Roman"/>
+          <w:sz w:val="28"/>
+          <w:szCs w:val="28"/>
+        </w:rPr>
+        <w:t>repository</w:t>
+      </w:r>
+      <w:r>
+        <w:rPr>
+          <w:rFonts w:ascii="Times New Roman" w:hAnsi="Times New Roman" w:eastAsia="Times New Roman" w:cs="Times New Roman"/>
+          <w:sz w:val="28"/>
+          <w:szCs w:val="28"/>
+        </w:rPr>
+        <w:t xml:space="preserve">, </w:t>
+      </w:r>
+      <w:r>
+        <w:rPr>
+          <w:rFonts w:ascii="Times New Roman" w:hAnsi="Times New Roman" w:eastAsia="Times New Roman" w:cs="Times New Roman"/>
+          <w:sz w:val="28"/>
+          <w:szCs w:val="28"/>
+        </w:rPr>
+        <w:t>users</w:t>
+      </w:r>
+      <w:r>
+        <w:rPr>
+          <w:rFonts w:ascii="Times New Roman" w:hAnsi="Times New Roman" w:eastAsia="Times New Roman" w:cs="Times New Roman"/>
+          <w:sz w:val="28"/>
+          <w:szCs w:val="28"/>
+        </w:rPr>
+        <w:t xml:space="preserve"> </w:t>
+      </w:r>
+      <w:r>
+        <w:rPr>
+          <w:rFonts w:ascii="Times New Roman" w:hAnsi="Times New Roman" w:eastAsia="Times New Roman" w:cs="Times New Roman"/>
+          <w:sz w:val="28"/>
+          <w:szCs w:val="28"/>
+        </w:rPr>
+        <w:t>can</w:t>
+      </w:r>
+      <w:r>
+        <w:rPr>
+          <w:rFonts w:ascii="Times New Roman" w:hAnsi="Times New Roman" w:eastAsia="Times New Roman" w:cs="Times New Roman"/>
+          <w:sz w:val="28"/>
+          <w:szCs w:val="28"/>
+        </w:rPr>
+        <w:t xml:space="preserve"> </w:t>
+      </w:r>
+      <w:r>
+        <w:rPr>
+          <w:rFonts w:ascii="Times New Roman" w:hAnsi="Times New Roman" w:eastAsia="Times New Roman" w:cs="Times New Roman"/>
+          <w:sz w:val="28"/>
+          <w:szCs w:val="28"/>
+        </w:rPr>
+        <w:t>review</w:t>
+      </w:r>
+      <w:r>
+        <w:rPr>
+          <w:rFonts w:ascii="Times New Roman" w:hAnsi="Times New Roman" w:eastAsia="Times New Roman" w:cs="Times New Roman"/>
+          <w:sz w:val="28"/>
+          <w:szCs w:val="28"/>
+        </w:rPr>
+        <w:t xml:space="preserve"> </w:t>
+      </w:r>
+      <w:r>
+        <w:rPr>
+          <w:rFonts w:ascii="Times New Roman" w:hAnsi="Times New Roman" w:eastAsia="Times New Roman" w:cs="Times New Roman"/>
+          <w:sz w:val="28"/>
+          <w:szCs w:val="28"/>
+        </w:rPr>
+        <w:t>the</w:t>
+      </w:r>
+      <w:r>
+        <w:rPr>
+          <w:rFonts w:ascii="Times New Roman" w:hAnsi="Times New Roman" w:eastAsia="Times New Roman" w:cs="Times New Roman"/>
+          <w:sz w:val="28"/>
+          <w:szCs w:val="28"/>
+        </w:rPr>
+        <w:t xml:space="preserve"> </w:t>
+      </w:r>
+      <w:r>
+        <w:rPr>
+          <w:rFonts w:ascii="Times New Roman" w:hAnsi="Times New Roman" w:eastAsia="Times New Roman" w:cs="Times New Roman"/>
+          <w:sz w:val="28"/>
+          <w:szCs w:val="28"/>
+        </w:rPr>
+        <w:t>code</w:t>
+      </w:r>
+      <w:r>
+        <w:rPr>
+          <w:rFonts w:ascii="Times New Roman" w:hAnsi="Times New Roman" w:eastAsia="Times New Roman" w:cs="Times New Roman"/>
+          <w:sz w:val="28"/>
+          <w:szCs w:val="28"/>
+        </w:rPr>
+        <w:t xml:space="preserve">, </w:t>
+      </w:r>
+      <w:r>
+        <w:rPr>
+          <w:rFonts w:ascii="Times New Roman" w:hAnsi="Times New Roman" w:eastAsia="Times New Roman" w:cs="Times New Roman"/>
+          <w:sz w:val="28"/>
+          <w:szCs w:val="28"/>
+        </w:rPr>
+        <w:t>download</w:t>
+      </w:r>
+      <w:r>
+        <w:rPr>
+          <w:rFonts w:ascii="Times New Roman" w:hAnsi="Times New Roman" w:eastAsia="Times New Roman" w:cs="Times New Roman"/>
+          <w:sz w:val="28"/>
+          <w:szCs w:val="28"/>
+        </w:rPr>
+        <w:t xml:space="preserve"> </w:t>
+      </w:r>
+      <w:r>
+        <w:rPr>
+          <w:rFonts w:ascii="Times New Roman" w:hAnsi="Times New Roman" w:eastAsia="Times New Roman" w:cs="Times New Roman"/>
+          <w:sz w:val="28"/>
+          <w:szCs w:val="28"/>
+        </w:rPr>
+        <w:t>the</w:t>
+      </w:r>
+      <w:r>
+        <w:rPr>
+          <w:rFonts w:ascii="Times New Roman" w:hAnsi="Times New Roman" w:eastAsia="Times New Roman" w:cs="Times New Roman"/>
+          <w:sz w:val="28"/>
+          <w:szCs w:val="28"/>
+        </w:rPr>
+        <w:t xml:space="preserve"> </w:t>
+      </w:r>
+      <w:r>
+        <w:rPr>
+          <w:rFonts w:ascii="Times New Roman" w:hAnsi="Times New Roman" w:eastAsia="Times New Roman" w:cs="Times New Roman"/>
+          <w:sz w:val="28"/>
+          <w:szCs w:val="28"/>
+        </w:rPr>
+        <w:t>necessary</w:t>
+      </w:r>
+      <w:r>
+        <w:rPr>
+          <w:rFonts w:ascii="Times New Roman" w:hAnsi="Times New Roman" w:eastAsia="Times New Roman" w:cs="Times New Roman"/>
+          <w:sz w:val="28"/>
+          <w:szCs w:val="28"/>
+        </w:rPr>
+        <w:t xml:space="preserve"> </w:t>
+      </w:r>
+      <w:r>
+        <w:rPr>
+          <w:rFonts w:ascii="Times New Roman" w:hAnsi="Times New Roman" w:eastAsia="Times New Roman" w:cs="Times New Roman"/>
+          <w:sz w:val="28"/>
+          <w:szCs w:val="28"/>
+        </w:rPr>
+        <w:t>files</w:t>
+      </w:r>
+      <w:r>
+        <w:rPr>
+          <w:rFonts w:ascii="Times New Roman" w:hAnsi="Times New Roman" w:eastAsia="Times New Roman" w:cs="Times New Roman"/>
+          <w:sz w:val="28"/>
+          <w:szCs w:val="28"/>
+        </w:rPr>
+        <w:t xml:space="preserve">, </w:t>
+      </w:r>
+      <w:r>
+        <w:rPr>
+          <w:rFonts w:ascii="Times New Roman" w:hAnsi="Times New Roman" w:eastAsia="Times New Roman" w:cs="Times New Roman"/>
+          <w:sz w:val="28"/>
+          <w:szCs w:val="28"/>
+        </w:rPr>
+        <w:t>or</w:t>
+      </w:r>
+      <w:r>
+        <w:rPr>
+          <w:rFonts w:ascii="Times New Roman" w:hAnsi="Times New Roman" w:eastAsia="Times New Roman" w:cs="Times New Roman"/>
+          <w:sz w:val="28"/>
+          <w:szCs w:val="28"/>
+        </w:rPr>
+        <w:t xml:space="preserve"> </w:t>
+      </w:r>
+      <w:r>
+        <w:rPr>
+          <w:rFonts w:ascii="Times New Roman" w:hAnsi="Times New Roman" w:eastAsia="Times New Roman" w:cs="Times New Roman"/>
+          <w:sz w:val="28"/>
+          <w:szCs w:val="28"/>
+        </w:rPr>
+        <w:t>contribute</w:t>
+      </w:r>
+      <w:r>
+        <w:rPr>
+          <w:rFonts w:ascii="Times New Roman" w:hAnsi="Times New Roman" w:eastAsia="Times New Roman" w:cs="Times New Roman"/>
+          <w:sz w:val="28"/>
+          <w:szCs w:val="28"/>
+        </w:rPr>
+        <w:t xml:space="preserve"> </w:t>
+      </w:r>
+      <w:r>
+        <w:rPr>
+          <w:rFonts w:ascii="Times New Roman" w:hAnsi="Times New Roman" w:eastAsia="Times New Roman" w:cs="Times New Roman"/>
+          <w:sz w:val="28"/>
+          <w:szCs w:val="28"/>
+        </w:rPr>
+        <w:t>to</w:t>
+      </w:r>
+      <w:r>
+        <w:rPr>
+          <w:rFonts w:ascii="Times New Roman" w:hAnsi="Times New Roman" w:eastAsia="Times New Roman" w:cs="Times New Roman"/>
+          <w:sz w:val="28"/>
+          <w:szCs w:val="28"/>
+        </w:rPr>
+        <w:t xml:space="preserve"> </w:t>
+      </w:r>
+      <w:r>
+        <w:rPr>
+          <w:rFonts w:ascii="Times New Roman" w:hAnsi="Times New Roman" w:eastAsia="Times New Roman" w:cs="Times New Roman"/>
+          <w:sz w:val="28"/>
+          <w:szCs w:val="28"/>
+        </w:rPr>
+        <w:t>the</w:t>
+      </w:r>
+      <w:r>
+        <w:rPr>
+          <w:rFonts w:ascii="Times New Roman" w:hAnsi="Times New Roman" w:eastAsia="Times New Roman" w:cs="Times New Roman"/>
+          <w:sz w:val="28"/>
+          <w:szCs w:val="28"/>
+        </w:rPr>
+        <w:t xml:space="preserve"> </w:t>
+      </w:r>
+      <w:r>
+        <w:rPr>
+          <w:rFonts w:ascii="Times New Roman" w:hAnsi="Times New Roman" w:eastAsia="Times New Roman" w:cs="Times New Roman"/>
+          <w:sz w:val="28"/>
+          <w:szCs w:val="28"/>
+        </w:rPr>
+        <w:t>development</w:t>
+      </w:r>
+      <w:r>
+        <w:rPr>
+          <w:rFonts w:ascii="Times New Roman" w:hAnsi="Times New Roman" w:eastAsia="Times New Roman" w:cs="Times New Roman"/>
+          <w:sz w:val="28"/>
+          <w:szCs w:val="28"/>
+        </w:rPr>
+        <w:t xml:space="preserve"> </w:t>
+      </w:r>
+      <w:r>
+        <w:rPr>
+          <w:rFonts w:ascii="Times New Roman" w:hAnsi="Times New Roman" w:eastAsia="Times New Roman" w:cs="Times New Roman"/>
+          <w:sz w:val="28"/>
+          <w:szCs w:val="28"/>
+        </w:rPr>
+        <w:t>process</w:t>
+      </w:r>
+      <w:r>
+        <w:rPr>
+          <w:rFonts w:ascii="Times New Roman" w:hAnsi="Times New Roman" w:eastAsia="Times New Roman" w:cs="Times New Roman"/>
+          <w:sz w:val="28"/>
+          <w:szCs w:val="28"/>
+        </w:rPr>
+        <w:t>.</w:t>
+      </w:r>
+    </w:p>
+    <w:p>
+      <w:pPr>
+        <w:pStyle w:val="Normal"/>
+        <w:rPr>
+          <w:rFonts w:ascii="Times New Roman" w:hAnsi="Times New Roman" w:eastAsia="Times New Roman" w:cs="Times New Roman"/>
+          <w:sz w:val="28"/>
+          <w:szCs w:val="28"/>
+        </w:rPr>
+      </w:pPr>
+      <w:r>
+        <w:rPr>
+          <w:rFonts w:ascii="Times New Roman" w:hAnsi="Times New Roman" w:eastAsia="Times New Roman" w:cs="Times New Roman"/>
+          <w:sz w:val="28"/>
+          <w:szCs w:val="28"/>
+        </w:rPr>
+        <w:t>%Part 5.3</w:t>
+      </w:r>
+    </w:p>
+    <w:p>
+      <w:pPr>
+        <w:pStyle w:val="Normal"/>
+      </w:pPr>
+      <w:r>
+        <w:rPr>
+          <w:rFonts w:ascii="Times New Roman" w:hAnsi="Times New Roman" w:eastAsia="Times New Roman" w:cs="Times New Roman"/>
+          <w:sz w:val="28"/>
+          <w:szCs w:val="28"/>
+        </w:rPr>
+        <w:t>5.3 Installing the Software:</w:t>
+      </w:r>
+    </w:p>
+    <w:p>
+      <w:pPr>
+        <w:pStyle w:val="Normal"/>
+      </w:pPr>
+      <w:r>
+        <w:rPr>
+          <w:rFonts w:ascii="Times New Roman" w:hAnsi="Times New Roman" w:eastAsia="Times New Roman" w:cs="Times New Roman"/>
+          <w:sz w:val="28"/>
+          <w:szCs w:val="28"/>
+        </w:rPr>
+        <w:t>To install the software, follow these steps:</w:t>
+      </w:r>
+    </w:p>
+    <w:p>
+      <w:pPr>
+        <w:pStyle w:val="Normal"/>
+      </w:pPr>
+      <w:r>
+        <w:rPr>
+          <w:rFonts w:ascii="Times New Roman" w:hAnsi="Times New Roman" w:eastAsia="Times New Roman" w:cs="Times New Roman"/>
+          <w:sz w:val="28"/>
+          <w:szCs w:val="28"/>
+        </w:rPr>
+        <w:t>Access the BitBucket repository using the provided link.</w:t>
+      </w:r>
+    </w:p>
+    <w:p>
+      <w:pPr>
+        <w:pStyle w:val="Normal"/>
+      </w:pPr>
+      <w:r>
+        <w:rPr>
+          <w:rFonts w:ascii="Times New Roman" w:hAnsi="Times New Roman" w:eastAsia="Times New Roman" w:cs="Times New Roman"/>
+          <w:sz w:val="28"/>
+          <w:szCs w:val="28"/>
+        </w:rPr>
+        <w:t>Clone the repository to your local machine by either downloading the repository as a ZIP file or using a Git client to clone the repository.</w:t>
+      </w:r>
+    </w:p>
+    <w:p>
+      <w:pPr>
+        <w:pStyle w:val="Normal"/>
+      </w:pPr>
+      <w:r>
+        <w:rPr>
+          <w:rFonts w:ascii="Times New Roman" w:hAnsi="Times New Roman" w:eastAsia="Times New Roman" w:cs="Times New Roman"/>
+          <w:sz w:val="28"/>
+          <w:szCs w:val="28"/>
+        </w:rPr>
+        <w:t>Ensure</w:t>
+      </w:r>
+      <w:r>
+        <w:rPr>
+          <w:rFonts w:ascii="Times New Roman" w:hAnsi="Times New Roman" w:eastAsia="Times New Roman" w:cs="Times New Roman"/>
+          <w:sz w:val="28"/>
+          <w:szCs w:val="28"/>
+        </w:rPr>
+        <w:t xml:space="preserve"> </w:t>
+      </w:r>
+      <w:r>
+        <w:rPr>
+          <w:rFonts w:ascii="Times New Roman" w:hAnsi="Times New Roman" w:eastAsia="Times New Roman" w:cs="Times New Roman"/>
+          <w:sz w:val="28"/>
+          <w:szCs w:val="28"/>
+        </w:rPr>
+        <w:t>that</w:t>
+      </w:r>
+      <w:r>
+        <w:rPr>
+          <w:rFonts w:ascii="Times New Roman" w:hAnsi="Times New Roman" w:eastAsia="Times New Roman" w:cs="Times New Roman"/>
+          <w:sz w:val="28"/>
+          <w:szCs w:val="28"/>
+        </w:rPr>
+        <w:t xml:space="preserve"> </w:t>
+      </w:r>
+      <w:r>
+        <w:rPr>
+          <w:rFonts w:ascii="Times New Roman" w:hAnsi="Times New Roman" w:eastAsia="Times New Roman" w:cs="Times New Roman"/>
+          <w:sz w:val="28"/>
+          <w:szCs w:val="28"/>
+        </w:rPr>
+        <w:t>Python</w:t>
+      </w:r>
+      <w:r>
+        <w:rPr>
+          <w:rFonts w:ascii="Times New Roman" w:hAnsi="Times New Roman" w:eastAsia="Times New Roman" w:cs="Times New Roman"/>
+          <w:sz w:val="28"/>
+          <w:szCs w:val="28"/>
+        </w:rPr>
+        <w:t xml:space="preserve"> 3.10.9 </w:t>
+      </w:r>
+      <w:r>
+        <w:rPr>
+          <w:rFonts w:ascii="Times New Roman" w:hAnsi="Times New Roman" w:eastAsia="Times New Roman" w:cs="Times New Roman"/>
+          <w:sz w:val="28"/>
+          <w:szCs w:val="28"/>
+        </w:rPr>
+        <w:t>is</w:t>
+      </w:r>
+      <w:r>
+        <w:rPr>
+          <w:rFonts w:ascii="Times New Roman" w:hAnsi="Times New Roman" w:eastAsia="Times New Roman" w:cs="Times New Roman"/>
+          <w:sz w:val="28"/>
+          <w:szCs w:val="28"/>
+        </w:rPr>
+        <w:t xml:space="preserve"> </w:t>
+      </w:r>
+      <w:r>
+        <w:rPr>
+          <w:rFonts w:ascii="Times New Roman" w:hAnsi="Times New Roman" w:eastAsia="Times New Roman" w:cs="Times New Roman"/>
+          <w:sz w:val="28"/>
+          <w:szCs w:val="28"/>
+        </w:rPr>
+        <w:t>installed</w:t>
+      </w:r>
+      <w:r>
+        <w:rPr>
+          <w:rFonts w:ascii="Times New Roman" w:hAnsi="Times New Roman" w:eastAsia="Times New Roman" w:cs="Times New Roman"/>
+          <w:sz w:val="28"/>
+          <w:szCs w:val="28"/>
+        </w:rPr>
+        <w:t xml:space="preserve"> </w:t>
+      </w:r>
+      <w:r>
+        <w:rPr>
+          <w:rFonts w:ascii="Times New Roman" w:hAnsi="Times New Roman" w:eastAsia="Times New Roman" w:cs="Times New Roman"/>
+          <w:sz w:val="28"/>
+          <w:szCs w:val="28"/>
+        </w:rPr>
+        <w:t>on</w:t>
+      </w:r>
+      <w:r>
+        <w:rPr>
+          <w:rFonts w:ascii="Times New Roman" w:hAnsi="Times New Roman" w:eastAsia="Times New Roman" w:cs="Times New Roman"/>
+          <w:sz w:val="28"/>
+          <w:szCs w:val="28"/>
+        </w:rPr>
+        <w:t xml:space="preserve"> </w:t>
+      </w:r>
+      <w:r>
+        <w:rPr>
+          <w:rFonts w:ascii="Times New Roman" w:hAnsi="Times New Roman" w:eastAsia="Times New Roman" w:cs="Times New Roman"/>
+          <w:sz w:val="28"/>
+          <w:szCs w:val="28"/>
+        </w:rPr>
+        <w:t>your</w:t>
+      </w:r>
+      <w:r>
+        <w:rPr>
+          <w:rFonts w:ascii="Times New Roman" w:hAnsi="Times New Roman" w:eastAsia="Times New Roman" w:cs="Times New Roman"/>
+          <w:sz w:val="28"/>
+          <w:szCs w:val="28"/>
+        </w:rPr>
+        <w:t xml:space="preserve"> </w:t>
+      </w:r>
+      <w:r>
+        <w:rPr>
+          <w:rFonts w:ascii="Times New Roman" w:hAnsi="Times New Roman" w:eastAsia="Times New Roman" w:cs="Times New Roman"/>
+          <w:sz w:val="28"/>
+          <w:szCs w:val="28"/>
+        </w:rPr>
+        <w:t>system</w:t>
+      </w:r>
+      <w:r>
+        <w:rPr>
+          <w:rFonts w:ascii="Times New Roman" w:hAnsi="Times New Roman" w:eastAsia="Times New Roman" w:cs="Times New Roman"/>
+          <w:sz w:val="28"/>
+          <w:szCs w:val="28"/>
+        </w:rPr>
+        <w:t xml:space="preserve">. </w:t>
+      </w:r>
+      <w:r>
+        <w:rPr>
+          <w:rFonts w:ascii="Times New Roman" w:hAnsi="Times New Roman" w:eastAsia="Times New Roman" w:cs="Times New Roman"/>
+          <w:sz w:val="28"/>
+          <w:szCs w:val="28"/>
+        </w:rPr>
+        <w:t>If</w:t>
+      </w:r>
+      <w:r>
+        <w:rPr>
+          <w:rFonts w:ascii="Times New Roman" w:hAnsi="Times New Roman" w:eastAsia="Times New Roman" w:cs="Times New Roman"/>
+          <w:sz w:val="28"/>
+          <w:szCs w:val="28"/>
+        </w:rPr>
+        <w:t xml:space="preserve"> </w:t>
+      </w:r>
+      <w:r>
+        <w:rPr>
+          <w:rFonts w:ascii="Times New Roman" w:hAnsi="Times New Roman" w:eastAsia="Times New Roman" w:cs="Times New Roman"/>
+          <w:sz w:val="28"/>
+          <w:szCs w:val="28"/>
+        </w:rPr>
+        <w:t>not</w:t>
+      </w:r>
+      <w:r>
+        <w:rPr>
+          <w:rFonts w:ascii="Times New Roman" w:hAnsi="Times New Roman" w:eastAsia="Times New Roman" w:cs="Times New Roman"/>
+          <w:sz w:val="28"/>
+          <w:szCs w:val="28"/>
+        </w:rPr>
+        <w:t xml:space="preserve">, </w:t>
+      </w:r>
+      <w:r>
+        <w:rPr>
+          <w:rFonts w:ascii="Times New Roman" w:hAnsi="Times New Roman" w:eastAsia="Times New Roman" w:cs="Times New Roman"/>
+          <w:sz w:val="28"/>
+          <w:szCs w:val="28"/>
+        </w:rPr>
+        <w:t>download</w:t>
+      </w:r>
+      <w:r>
+        <w:rPr>
+          <w:rFonts w:ascii="Times New Roman" w:hAnsi="Times New Roman" w:eastAsia="Times New Roman" w:cs="Times New Roman"/>
+          <w:sz w:val="28"/>
+          <w:szCs w:val="28"/>
+        </w:rPr>
+        <w:t xml:space="preserve"> </w:t>
+      </w:r>
+      <w:r>
+        <w:rPr>
+          <w:rFonts w:ascii="Times New Roman" w:hAnsi="Times New Roman" w:eastAsia="Times New Roman" w:cs="Times New Roman"/>
+          <w:sz w:val="28"/>
+          <w:szCs w:val="28"/>
+        </w:rPr>
+        <w:t>and</w:t>
+      </w:r>
+      <w:r>
+        <w:rPr>
+          <w:rFonts w:ascii="Times New Roman" w:hAnsi="Times New Roman" w:eastAsia="Times New Roman" w:cs="Times New Roman"/>
+          <w:sz w:val="28"/>
+          <w:szCs w:val="28"/>
+        </w:rPr>
+        <w:t xml:space="preserve"> </w:t>
+      </w:r>
+      <w:r>
+        <w:rPr>
+          <w:rFonts w:ascii="Times New Roman" w:hAnsi="Times New Roman" w:eastAsia="Times New Roman" w:cs="Times New Roman"/>
+          <w:sz w:val="28"/>
+          <w:szCs w:val="28"/>
+        </w:rPr>
+        <w:t>install</w:t>
+      </w:r>
+      <w:r>
+        <w:rPr>
+          <w:rFonts w:ascii="Times New Roman" w:hAnsi="Times New Roman" w:eastAsia="Times New Roman" w:cs="Times New Roman"/>
+          <w:sz w:val="28"/>
+          <w:szCs w:val="28"/>
+        </w:rPr>
+        <w:t xml:space="preserve"> </w:t>
+      </w:r>
+      <w:r>
+        <w:rPr>
+          <w:rFonts w:ascii="Times New Roman" w:hAnsi="Times New Roman" w:eastAsia="Times New Roman" w:cs="Times New Roman"/>
+          <w:sz w:val="28"/>
+          <w:szCs w:val="28"/>
+        </w:rPr>
+        <w:t>Python</w:t>
+      </w:r>
+      <w:r>
+        <w:rPr>
+          <w:rFonts w:ascii="Times New Roman" w:hAnsi="Times New Roman" w:eastAsia="Times New Roman" w:cs="Times New Roman"/>
+          <w:sz w:val="28"/>
+          <w:szCs w:val="28"/>
+        </w:rPr>
+        <w:t xml:space="preserve"> 3.10.9 </w:t>
+      </w:r>
+      <w:r>
+        <w:rPr>
+          <w:rFonts w:ascii="Times New Roman" w:hAnsi="Times New Roman" w:eastAsia="Times New Roman" w:cs="Times New Roman"/>
+          <w:sz w:val="28"/>
+          <w:szCs w:val="28"/>
+        </w:rPr>
+        <w:t>from</w:t>
+      </w:r>
+      <w:r>
+        <w:rPr>
+          <w:rFonts w:ascii="Times New Roman" w:hAnsi="Times New Roman" w:eastAsia="Times New Roman" w:cs="Times New Roman"/>
+          <w:sz w:val="28"/>
+          <w:szCs w:val="28"/>
+        </w:rPr>
+        <w:t xml:space="preserve"> </w:t>
+      </w:r>
+      <w:r>
+        <w:rPr>
+          <w:rFonts w:ascii="Times New Roman" w:hAnsi="Times New Roman" w:eastAsia="Times New Roman" w:cs="Times New Roman"/>
+          <w:sz w:val="28"/>
+          <w:szCs w:val="28"/>
+        </w:rPr>
+        <w:t>the</w:t>
+      </w:r>
+      <w:r>
+        <w:rPr>
+          <w:rFonts w:ascii="Times New Roman" w:hAnsi="Times New Roman" w:eastAsia="Times New Roman" w:cs="Times New Roman"/>
+          <w:sz w:val="28"/>
+          <w:szCs w:val="28"/>
+        </w:rPr>
+        <w:t xml:space="preserve"> </w:t>
+      </w:r>
+      <w:r>
+        <w:rPr>
+          <w:rFonts w:ascii="Times New Roman" w:hAnsi="Times New Roman" w:eastAsia="Times New Roman" w:cs="Times New Roman"/>
+          <w:sz w:val="28"/>
+          <w:szCs w:val="28"/>
+        </w:rPr>
+        <w:t>official</w:t>
+      </w:r>
+      <w:r>
+        <w:rPr>
+          <w:rFonts w:ascii="Times New Roman" w:hAnsi="Times New Roman" w:eastAsia="Times New Roman" w:cs="Times New Roman"/>
+          <w:sz w:val="28"/>
+          <w:szCs w:val="28"/>
+        </w:rPr>
+        <w:t xml:space="preserve"> </w:t>
+      </w:r>
+      <w:r>
+        <w:rPr>
+          <w:rFonts w:ascii="Times New Roman" w:hAnsi="Times New Roman" w:eastAsia="Times New Roman" w:cs="Times New Roman"/>
+          <w:sz w:val="28"/>
+          <w:szCs w:val="28"/>
+        </w:rPr>
+        <w:t>Python</w:t>
+      </w:r>
+      <w:r>
+        <w:rPr>
+          <w:rFonts w:ascii="Times New Roman" w:hAnsi="Times New Roman" w:eastAsia="Times New Roman" w:cs="Times New Roman"/>
+          <w:sz w:val="28"/>
+          <w:szCs w:val="28"/>
+        </w:rPr>
+        <w:t xml:space="preserve"> </w:t>
+      </w:r>
+      <w:r>
+        <w:rPr>
+          <w:rFonts w:ascii="Times New Roman" w:hAnsi="Times New Roman" w:eastAsia="Times New Roman" w:cs="Times New Roman"/>
+          <w:sz w:val="28"/>
+          <w:szCs w:val="28"/>
+        </w:rPr>
+        <w:t>website</w:t>
+      </w:r>
+      <w:r>
+        <w:rPr>
+          <w:rFonts w:ascii="Times New Roman" w:hAnsi="Times New Roman" w:eastAsia="Times New Roman" w:cs="Times New Roman"/>
+          <w:sz w:val="28"/>
+          <w:szCs w:val="28"/>
+        </w:rPr>
+        <w:t xml:space="preserve"> (</w:t>
+      </w:r>
+      <w:r>
+        <w:rPr>
+          <w:rFonts w:ascii="Times New Roman" w:hAnsi="Times New Roman" w:eastAsia="Times New Roman" w:cs="Times New Roman"/>
+          <w:sz w:val="28"/>
+          <w:szCs w:val="28"/>
+        </w:rPr>
+        <w:t>https://www.python.org</w:t>
+      </w:r>
+      <w:r>
+        <w:rPr>
+          <w:rFonts w:ascii="Times New Roman" w:hAnsi="Times New Roman" w:eastAsia="Times New Roman" w:cs="Times New Roman"/>
+          <w:sz w:val="28"/>
+          <w:szCs w:val="28"/>
+        </w:rPr>
+        <w:t>).</w:t>
+      </w:r>
+    </w:p>
+    <w:p>
+      <w:pPr>
+        <w:pStyle w:val="Normal"/>
+      </w:pPr>
+      <w:r>
+        <w:rPr>
+          <w:rFonts w:ascii="Times New Roman" w:hAnsi="Times New Roman" w:eastAsia="Times New Roman" w:cs="Times New Roman"/>
+          <w:sz w:val="28"/>
+          <w:szCs w:val="28"/>
+        </w:rPr>
+        <w:t>Open a command-line interface or terminal and navigate to the location where the repository was cloned or extracted.</w:t>
+      </w:r>
+    </w:p>
+    <w:p>
+      <w:pPr>
+        <w:pStyle w:val="Normal"/>
+        <w:rPr>
+          <w:rFonts w:ascii="Times New Roman" w:hAnsi="Times New Roman" w:eastAsia="Times New Roman" w:cs="Times New Roman"/>
+          <w:sz w:val="28"/>
+          <w:szCs w:val="28"/>
+        </w:rPr>
+      </w:pPr>
+      <w:r>
+        <w:rPr>
+          <w:rFonts w:ascii="Times New Roman" w:hAnsi="Times New Roman" w:eastAsia="Times New Roman" w:cs="Times New Roman"/>
+          <w:sz w:val="28"/>
+          <w:szCs w:val="28"/>
+        </w:rPr>
+        <w:t>Install</w:t>
+      </w:r>
+      <w:r>
+        <w:rPr>
+          <w:rFonts w:ascii="Times New Roman" w:hAnsi="Times New Roman" w:eastAsia="Times New Roman" w:cs="Times New Roman"/>
+          <w:sz w:val="28"/>
+          <w:szCs w:val="28"/>
+        </w:rPr>
+        <w:t xml:space="preserve"> </w:t>
+      </w:r>
+      <w:r>
+        <w:rPr>
+          <w:rFonts w:ascii="Times New Roman" w:hAnsi="Times New Roman" w:eastAsia="Times New Roman" w:cs="Times New Roman"/>
+          <w:sz w:val="28"/>
+          <w:szCs w:val="28"/>
+        </w:rPr>
+        <w:t>the</w:t>
+      </w:r>
+      <w:r>
+        <w:rPr>
+          <w:rFonts w:ascii="Times New Roman" w:hAnsi="Times New Roman" w:eastAsia="Times New Roman" w:cs="Times New Roman"/>
+          <w:sz w:val="28"/>
+          <w:szCs w:val="28"/>
+        </w:rPr>
+        <w:t xml:space="preserve"> </w:t>
+      </w:r>
+      <w:r>
+        <w:rPr>
+          <w:rFonts w:ascii="Times New Roman" w:hAnsi="Times New Roman" w:eastAsia="Times New Roman" w:cs="Times New Roman"/>
+          <w:sz w:val="28"/>
+          <w:szCs w:val="28"/>
+        </w:rPr>
+        <w:t>required</w:t>
+      </w:r>
+      <w:r>
+        <w:rPr>
+          <w:rFonts w:ascii="Times New Roman" w:hAnsi="Times New Roman" w:eastAsia="Times New Roman" w:cs="Times New Roman"/>
+          <w:sz w:val="28"/>
+          <w:szCs w:val="28"/>
+        </w:rPr>
+        <w:t xml:space="preserve"> </w:t>
+      </w:r>
+      <w:r>
+        <w:rPr>
+          <w:rFonts w:ascii="Times New Roman" w:hAnsi="Times New Roman" w:eastAsia="Times New Roman" w:cs="Times New Roman"/>
+          <w:sz w:val="28"/>
+          <w:szCs w:val="28"/>
+        </w:rPr>
+        <w:t>dependencies</w:t>
+      </w:r>
+      <w:r>
+        <w:rPr>
+          <w:rFonts w:ascii="Times New Roman" w:hAnsi="Times New Roman" w:eastAsia="Times New Roman" w:cs="Times New Roman"/>
+          <w:sz w:val="28"/>
+          <w:szCs w:val="28"/>
+        </w:rPr>
+        <w:t xml:space="preserve"> (</w:t>
+      </w:r>
+      <w:r>
+        <w:rPr>
+          <w:rFonts w:ascii="Times New Roman" w:hAnsi="Times New Roman" w:eastAsia="Times New Roman" w:cs="Times New Roman"/>
+          <w:sz w:val="28"/>
+          <w:szCs w:val="28"/>
+        </w:rPr>
+        <w:t>Matplotlib</w:t>
+      </w:r>
+      <w:r>
+        <w:rPr>
+          <w:rFonts w:ascii="Times New Roman" w:hAnsi="Times New Roman" w:eastAsia="Times New Roman" w:cs="Times New Roman"/>
+          <w:sz w:val="28"/>
+          <w:szCs w:val="28"/>
+        </w:rPr>
+        <w:t xml:space="preserve">, </w:t>
+      </w:r>
+      <w:r>
+        <w:rPr>
+          <w:rFonts w:ascii="Times New Roman" w:hAnsi="Times New Roman" w:eastAsia="Times New Roman" w:cs="Times New Roman"/>
+          <w:sz w:val="28"/>
+          <w:szCs w:val="28"/>
+        </w:rPr>
+        <w:t>NumPy</w:t>
+      </w:r>
+      <w:r>
+        <w:rPr>
+          <w:rFonts w:ascii="Times New Roman" w:hAnsi="Times New Roman" w:eastAsia="Times New Roman" w:cs="Times New Roman"/>
+          <w:sz w:val="28"/>
+          <w:szCs w:val="28"/>
+        </w:rPr>
+        <w:t xml:space="preserve">, </w:t>
+      </w:r>
+      <w:r>
+        <w:rPr>
+          <w:rFonts w:ascii="Times New Roman" w:hAnsi="Times New Roman" w:eastAsia="Times New Roman" w:cs="Times New Roman"/>
+          <w:sz w:val="28"/>
+          <w:szCs w:val="28"/>
+        </w:rPr>
+        <w:t>Pandas</w:t>
+      </w:r>
+      <w:r>
+        <w:rPr>
+          <w:rFonts w:ascii="Times New Roman" w:hAnsi="Times New Roman" w:eastAsia="Times New Roman" w:cs="Times New Roman"/>
+          <w:sz w:val="28"/>
+          <w:szCs w:val="28"/>
+        </w:rPr>
+        <w:t xml:space="preserve">) </w:t>
+      </w:r>
+      <w:r>
+        <w:rPr>
+          <w:rFonts w:ascii="Times New Roman" w:hAnsi="Times New Roman" w:eastAsia="Times New Roman" w:cs="Times New Roman"/>
+          <w:sz w:val="28"/>
+          <w:szCs w:val="28"/>
+        </w:rPr>
+        <w:t>by</w:t>
+      </w:r>
+      <w:r>
+        <w:rPr>
+          <w:rFonts w:ascii="Times New Roman" w:hAnsi="Times New Roman" w:eastAsia="Times New Roman" w:cs="Times New Roman"/>
+          <w:sz w:val="28"/>
+          <w:szCs w:val="28"/>
+        </w:rPr>
+        <w:t xml:space="preserve"> </w:t>
+      </w:r>
+      <w:r>
+        <w:rPr>
+          <w:rFonts w:ascii="Times New Roman" w:hAnsi="Times New Roman" w:eastAsia="Times New Roman" w:cs="Times New Roman"/>
+          <w:sz w:val="28"/>
+          <w:szCs w:val="28"/>
+        </w:rPr>
+        <w:t>executing</w:t>
+      </w:r>
+      <w:r>
+        <w:rPr>
+          <w:rFonts w:ascii="Times New Roman" w:hAnsi="Times New Roman" w:eastAsia="Times New Roman" w:cs="Times New Roman"/>
+          <w:sz w:val="28"/>
+          <w:szCs w:val="28"/>
+        </w:rPr>
+        <w:t xml:space="preserve"> </w:t>
+      </w:r>
+      <w:r>
+        <w:rPr>
+          <w:rFonts w:ascii="Times New Roman" w:hAnsi="Times New Roman" w:eastAsia="Times New Roman" w:cs="Times New Roman"/>
+          <w:sz w:val="28"/>
+          <w:szCs w:val="28"/>
+        </w:rPr>
+        <w:t>the</w:t>
+      </w:r>
+      <w:r>
+        <w:rPr>
+          <w:rFonts w:ascii="Times New Roman" w:hAnsi="Times New Roman" w:eastAsia="Times New Roman" w:cs="Times New Roman"/>
+          <w:sz w:val="28"/>
+          <w:szCs w:val="28"/>
+        </w:rPr>
+        <w:t xml:space="preserve"> </w:t>
+      </w:r>
+      <w:r>
+        <w:rPr>
+          <w:rFonts w:ascii="Times New Roman" w:hAnsi="Times New Roman" w:eastAsia="Times New Roman" w:cs="Times New Roman"/>
+          <w:sz w:val="28"/>
+          <w:szCs w:val="28"/>
+        </w:rPr>
+        <w:t>following</w:t>
+      </w:r>
+      <w:r>
+        <w:rPr>
+          <w:rFonts w:ascii="Times New Roman" w:hAnsi="Times New Roman" w:eastAsia="Times New Roman" w:cs="Times New Roman"/>
+          <w:sz w:val="28"/>
+          <w:szCs w:val="28"/>
+        </w:rPr>
+        <w:t xml:space="preserve"> </w:t>
+      </w:r>
+      <w:r>
+        <w:rPr>
+          <w:rFonts w:ascii="Times New Roman" w:hAnsi="Times New Roman" w:eastAsia="Times New Roman" w:cs="Times New Roman"/>
+          <w:sz w:val="28"/>
+          <w:szCs w:val="28"/>
+        </w:rPr>
+        <w:t>command</w:t>
+      </w:r>
+      <w:r>
+        <w:rPr>
+          <w:rFonts w:ascii="Times New Roman" w:hAnsi="Times New Roman" w:eastAsia="Times New Roman" w:cs="Times New Roman"/>
+          <w:sz w:val="28"/>
+          <w:szCs w:val="28"/>
+        </w:rPr>
+        <w:t>:</w:t>
+      </w:r>
+    </w:p>
+    <w:p>
+      <w:pPr>
+        <w:pStyle w:val="Normal"/>
+        <w:rPr>
+          <w:rFonts w:ascii="Times New Roman" w:hAnsi="Times New Roman" w:eastAsia="Times New Roman" w:cs="Times New Roman"/>
+          <w:sz w:val="28"/>
+          <w:szCs w:val="28"/>
+        </w:rPr>
+      </w:pPr>
+      <w:r>
+        <w:rPr>
+          <w:rFonts w:ascii="Times New Roman" w:hAnsi="Times New Roman" w:eastAsia="Times New Roman" w:cs="Times New Roman"/>
+          <w:sz w:val="28"/>
+          <w:szCs w:val="28"/>
+        </w:rPr>
+        <w:t>pip</w:t>
+      </w:r>
+      <w:r>
+        <w:rPr>
+          <w:rFonts w:ascii="Times New Roman" w:hAnsi="Times New Roman" w:eastAsia="Times New Roman" w:cs="Times New Roman"/>
+          <w:sz w:val="28"/>
+          <w:szCs w:val="28"/>
+        </w:rPr>
+        <w:t xml:space="preserve"> </w:t>
+      </w:r>
+      <w:r>
+        <w:rPr>
+          <w:rFonts w:ascii="Times New Roman" w:hAnsi="Times New Roman" w:eastAsia="Times New Roman" w:cs="Times New Roman"/>
+          <w:sz w:val="28"/>
+          <w:szCs w:val="28"/>
+        </w:rPr>
+        <w:t>install</w:t>
+      </w:r>
+      <w:r>
+        <w:rPr>
+          <w:rFonts w:ascii="Times New Roman" w:hAnsi="Times New Roman" w:eastAsia="Times New Roman" w:cs="Times New Roman"/>
+          <w:sz w:val="28"/>
+          <w:szCs w:val="28"/>
+        </w:rPr>
+        <w:t xml:space="preserve"> -r requirements.txt</w:t>
+      </w:r>
+    </w:p>
+    <w:p>
+      <w:pPr>
+        <w:pStyle w:val="Normal"/>
+      </w:pPr>
+      <w:r>
+        <w:rPr>
+          <w:rFonts w:ascii="Times New Roman" w:hAnsi="Times New Roman" w:eastAsia="Times New Roman" w:cs="Times New Roman"/>
+          <w:sz w:val="28"/>
+          <w:szCs w:val="28"/>
+        </w:rPr>
+        <w:t xml:space="preserve">This command will install all the required packages specified in the </w:t>
+      </w:r>
+      <w:r>
+        <w:rPr>
+          <w:rFonts w:ascii="Times New Roman" w:hAnsi="Times New Roman" w:eastAsia="Times New Roman" w:cs="Times New Roman"/>
+          <w:sz w:val="28"/>
+          <w:szCs w:val="28"/>
+        </w:rPr>
+        <w:t>requirements.txt</w:t>
+      </w:r>
+      <w:r>
+        <w:rPr>
+          <w:rFonts w:ascii="Times New Roman" w:hAnsi="Times New Roman" w:eastAsia="Times New Roman" w:cs="Times New Roman"/>
+          <w:sz w:val="28"/>
+          <w:szCs w:val="28"/>
+        </w:rPr>
+        <w:t xml:space="preserve"> file.</w:t>
+      </w:r>
+    </w:p>
+    <w:p>
+      <w:pPr>
+        <w:pStyle w:val="Normal"/>
+      </w:pPr>
+      <w:r>
+        <w:rPr>
+          <w:rFonts w:ascii="Times New Roman" w:hAnsi="Times New Roman" w:eastAsia="Times New Roman" w:cs="Times New Roman"/>
+          <w:sz w:val="28"/>
+          <w:szCs w:val="28"/>
+        </w:rPr>
+        <w:t>Once</w:t>
+      </w:r>
+      <w:r>
+        <w:rPr>
+          <w:rFonts w:ascii="Times New Roman" w:hAnsi="Times New Roman" w:eastAsia="Times New Roman" w:cs="Times New Roman"/>
+          <w:sz w:val="28"/>
+          <w:szCs w:val="28"/>
+        </w:rPr>
+        <w:t xml:space="preserve"> </w:t>
+      </w:r>
+      <w:r>
+        <w:rPr>
+          <w:rFonts w:ascii="Times New Roman" w:hAnsi="Times New Roman" w:eastAsia="Times New Roman" w:cs="Times New Roman"/>
+          <w:sz w:val="28"/>
+          <w:szCs w:val="28"/>
+        </w:rPr>
+        <w:t>the</w:t>
+      </w:r>
+      <w:r>
+        <w:rPr>
+          <w:rFonts w:ascii="Times New Roman" w:hAnsi="Times New Roman" w:eastAsia="Times New Roman" w:cs="Times New Roman"/>
+          <w:sz w:val="28"/>
+          <w:szCs w:val="28"/>
+        </w:rPr>
+        <w:t xml:space="preserve"> </w:t>
+      </w:r>
+      <w:r>
+        <w:rPr>
+          <w:rFonts w:ascii="Times New Roman" w:hAnsi="Times New Roman" w:eastAsia="Times New Roman" w:cs="Times New Roman"/>
+          <w:sz w:val="28"/>
+          <w:szCs w:val="28"/>
+        </w:rPr>
+        <w:t>dependencies</w:t>
+      </w:r>
+      <w:r>
+        <w:rPr>
+          <w:rFonts w:ascii="Times New Roman" w:hAnsi="Times New Roman" w:eastAsia="Times New Roman" w:cs="Times New Roman"/>
+          <w:sz w:val="28"/>
+          <w:szCs w:val="28"/>
+        </w:rPr>
+        <w:t xml:space="preserve"> </w:t>
+      </w:r>
+      <w:r>
+        <w:rPr>
+          <w:rFonts w:ascii="Times New Roman" w:hAnsi="Times New Roman" w:eastAsia="Times New Roman" w:cs="Times New Roman"/>
+          <w:sz w:val="28"/>
+          <w:szCs w:val="28"/>
+        </w:rPr>
+        <w:t>are</w:t>
+      </w:r>
+      <w:r>
+        <w:rPr>
+          <w:rFonts w:ascii="Times New Roman" w:hAnsi="Times New Roman" w:eastAsia="Times New Roman" w:cs="Times New Roman"/>
+          <w:sz w:val="28"/>
+          <w:szCs w:val="28"/>
+        </w:rPr>
+        <w:t xml:space="preserve"> </w:t>
+      </w:r>
+      <w:r>
+        <w:rPr>
+          <w:rFonts w:ascii="Times New Roman" w:hAnsi="Times New Roman" w:eastAsia="Times New Roman" w:cs="Times New Roman"/>
+          <w:sz w:val="28"/>
+          <w:szCs w:val="28"/>
+        </w:rPr>
+        <w:t>installed</w:t>
+      </w:r>
+      <w:r>
+        <w:rPr>
+          <w:rFonts w:ascii="Times New Roman" w:hAnsi="Times New Roman" w:eastAsia="Times New Roman" w:cs="Times New Roman"/>
+          <w:sz w:val="28"/>
+          <w:szCs w:val="28"/>
+        </w:rPr>
+        <w:t xml:space="preserve">, </w:t>
+      </w:r>
+      <w:r>
+        <w:rPr>
+          <w:rFonts w:ascii="Times New Roman" w:hAnsi="Times New Roman" w:eastAsia="Times New Roman" w:cs="Times New Roman"/>
+          <w:sz w:val="28"/>
+          <w:szCs w:val="28"/>
+        </w:rPr>
+        <w:t>the</w:t>
+      </w:r>
+      <w:r>
+        <w:rPr>
+          <w:rFonts w:ascii="Times New Roman" w:hAnsi="Times New Roman" w:eastAsia="Times New Roman" w:cs="Times New Roman"/>
+          <w:sz w:val="28"/>
+          <w:szCs w:val="28"/>
+        </w:rPr>
+        <w:t xml:space="preserve"> </w:t>
+      </w:r>
+      <w:r>
+        <w:rPr>
+          <w:rFonts w:ascii="Times New Roman" w:hAnsi="Times New Roman" w:eastAsia="Times New Roman" w:cs="Times New Roman"/>
+          <w:sz w:val="28"/>
+          <w:szCs w:val="28"/>
+        </w:rPr>
+        <w:t>software</w:t>
+      </w:r>
+      <w:r>
+        <w:rPr>
+          <w:rFonts w:ascii="Times New Roman" w:hAnsi="Times New Roman" w:eastAsia="Times New Roman" w:cs="Times New Roman"/>
+          <w:sz w:val="28"/>
+          <w:szCs w:val="28"/>
+        </w:rPr>
+        <w:t xml:space="preserve"> </w:t>
+      </w:r>
+      <w:r>
+        <w:rPr>
+          <w:rFonts w:ascii="Times New Roman" w:hAnsi="Times New Roman" w:eastAsia="Times New Roman" w:cs="Times New Roman"/>
+          <w:sz w:val="28"/>
+          <w:szCs w:val="28"/>
+        </w:rPr>
+        <w:t>is</w:t>
+      </w:r>
+      <w:r>
+        <w:rPr>
+          <w:rFonts w:ascii="Times New Roman" w:hAnsi="Times New Roman" w:eastAsia="Times New Roman" w:cs="Times New Roman"/>
+          <w:sz w:val="28"/>
+          <w:szCs w:val="28"/>
+        </w:rPr>
+        <w:t xml:space="preserve"> </w:t>
+      </w:r>
+      <w:r>
+        <w:rPr>
+          <w:rFonts w:ascii="Times New Roman" w:hAnsi="Times New Roman" w:eastAsia="Times New Roman" w:cs="Times New Roman"/>
+          <w:sz w:val="28"/>
+          <w:szCs w:val="28"/>
+        </w:rPr>
+        <w:t>ready</w:t>
+      </w:r>
+      <w:r>
+        <w:rPr>
+          <w:rFonts w:ascii="Times New Roman" w:hAnsi="Times New Roman" w:eastAsia="Times New Roman" w:cs="Times New Roman"/>
+          <w:sz w:val="28"/>
+          <w:szCs w:val="28"/>
+        </w:rPr>
+        <w:t xml:space="preserve"> </w:t>
+      </w:r>
+      <w:r>
+        <w:rPr>
+          <w:rFonts w:ascii="Times New Roman" w:hAnsi="Times New Roman" w:eastAsia="Times New Roman" w:cs="Times New Roman"/>
+          <w:sz w:val="28"/>
+          <w:szCs w:val="28"/>
+        </w:rPr>
+        <w:t>to</w:t>
+      </w:r>
+      <w:r>
+        <w:rPr>
+          <w:rFonts w:ascii="Times New Roman" w:hAnsi="Times New Roman" w:eastAsia="Times New Roman" w:cs="Times New Roman"/>
+          <w:sz w:val="28"/>
+          <w:szCs w:val="28"/>
+        </w:rPr>
+        <w:t xml:space="preserve"> </w:t>
+      </w:r>
+      <w:r>
+        <w:rPr>
+          <w:rFonts w:ascii="Times New Roman" w:hAnsi="Times New Roman" w:eastAsia="Times New Roman" w:cs="Times New Roman"/>
+          <w:sz w:val="28"/>
+          <w:szCs w:val="28"/>
+        </w:rPr>
+        <w:t>run</w:t>
+      </w:r>
+      <w:r>
+        <w:rPr>
+          <w:rFonts w:ascii="Times New Roman" w:hAnsi="Times New Roman" w:eastAsia="Times New Roman" w:cs="Times New Roman"/>
+          <w:sz w:val="28"/>
+          <w:szCs w:val="28"/>
+        </w:rPr>
+        <w:t>.</w:t>
       </w:r>
     </w:p>
     <w:sectPr>
@@ -8936,6 +12284,118 @@
 
 <file path=word/numbering.xml><?xml version="1.0" encoding="utf-8"?>
 <w:numbering xmlns:w="http://schemas.openxmlformats.org/wordprocessingml/2006/main">
+  <w:abstractNum xmlns:w="http://schemas.openxmlformats.org/wordprocessingml/2006/main" w:abstractNumId="4">
+    <w:nsid w:val="2ee66a69"/>
+    <w:multiLevelType xmlns:w="http://schemas.openxmlformats.org/wordprocessingml/2006/main" w:val="hybridMultilevel"/>
+    <w:lvl xmlns:w="http://schemas.openxmlformats.org/wordprocessingml/2006/main" w:ilvl="0">
+      <w:start w:val="1"/>
+      <w:numFmt w:val="bullet"/>
+      <w:lvlText w:val=""/>
+      <w:lvlJc w:val="left"/>
+      <w:pPr>
+        <w:ind w:left="720" w:hanging="360"/>
+      </w:pPr>
+      <w:rPr>
+        <w:rFonts w:hint="default" w:ascii="Symbol" w:hAnsi="Symbol"/>
+      </w:rPr>
+    </w:lvl>
+    <w:lvl xmlns:w="http://schemas.openxmlformats.org/wordprocessingml/2006/main" w:ilvl="1">
+      <w:start w:val="1"/>
+      <w:numFmt w:val="bullet"/>
+      <w:lvlText w:val="o"/>
+      <w:lvlJc w:val="left"/>
+      <w:pPr>
+        <w:ind w:left="1440" w:hanging="360"/>
+      </w:pPr>
+      <w:rPr>
+        <w:rFonts w:hint="default" w:ascii="Courier New" w:hAnsi="Courier New"/>
+      </w:rPr>
+    </w:lvl>
+    <w:lvl xmlns:w="http://schemas.openxmlformats.org/wordprocessingml/2006/main" w:ilvl="2">
+      <w:start w:val="1"/>
+      <w:numFmt w:val="bullet"/>
+      <w:lvlText w:val=""/>
+      <w:lvlJc w:val="left"/>
+      <w:pPr>
+        <w:ind w:left="2160" w:hanging="360"/>
+      </w:pPr>
+      <w:rPr>
+        <w:rFonts w:hint="default" w:ascii="Wingdings" w:hAnsi="Wingdings"/>
+      </w:rPr>
+    </w:lvl>
+    <w:lvl xmlns:w="http://schemas.openxmlformats.org/wordprocessingml/2006/main" w:ilvl="3">
+      <w:start w:val="1"/>
+      <w:numFmt w:val="bullet"/>
+      <w:lvlText w:val=""/>
+      <w:lvlJc w:val="left"/>
+      <w:pPr>
+        <w:ind w:left="2880" w:hanging="360"/>
+      </w:pPr>
+      <w:rPr>
+        <w:rFonts w:hint="default" w:ascii="Symbol" w:hAnsi="Symbol"/>
+      </w:rPr>
+    </w:lvl>
+    <w:lvl xmlns:w="http://schemas.openxmlformats.org/wordprocessingml/2006/main" w:ilvl="4">
+      <w:start w:val="1"/>
+      <w:numFmt w:val="bullet"/>
+      <w:lvlText w:val="o"/>
+      <w:lvlJc w:val="left"/>
+      <w:pPr>
+        <w:ind w:left="3600" w:hanging="360"/>
+      </w:pPr>
+      <w:rPr>
+        <w:rFonts w:hint="default" w:ascii="Courier New" w:hAnsi="Courier New"/>
+      </w:rPr>
+    </w:lvl>
+    <w:lvl xmlns:w="http://schemas.openxmlformats.org/wordprocessingml/2006/main" w:ilvl="5">
+      <w:start w:val="1"/>
+      <w:numFmt w:val="bullet"/>
+      <w:lvlText w:val=""/>
+      <w:lvlJc w:val="left"/>
+      <w:pPr>
+        <w:ind w:left="4320" w:hanging="360"/>
+      </w:pPr>
+      <w:rPr>
+        <w:rFonts w:hint="default" w:ascii="Wingdings" w:hAnsi="Wingdings"/>
+      </w:rPr>
+    </w:lvl>
+    <w:lvl xmlns:w="http://schemas.openxmlformats.org/wordprocessingml/2006/main" w:ilvl="6">
+      <w:start w:val="1"/>
+      <w:numFmt w:val="bullet"/>
+      <w:lvlText w:val=""/>
+      <w:lvlJc w:val="left"/>
+      <w:pPr>
+        <w:ind w:left="5040" w:hanging="360"/>
+      </w:pPr>
+      <w:rPr>
+        <w:rFonts w:hint="default" w:ascii="Symbol" w:hAnsi="Symbol"/>
+      </w:rPr>
+    </w:lvl>
+    <w:lvl xmlns:w="http://schemas.openxmlformats.org/wordprocessingml/2006/main" w:ilvl="7">
+      <w:start w:val="1"/>
+      <w:numFmt w:val="bullet"/>
+      <w:lvlText w:val="o"/>
+      <w:lvlJc w:val="left"/>
+      <w:pPr>
+        <w:ind w:left="5760" w:hanging="360"/>
+      </w:pPr>
+      <w:rPr>
+        <w:rFonts w:hint="default" w:ascii="Courier New" w:hAnsi="Courier New"/>
+      </w:rPr>
+    </w:lvl>
+    <w:lvl xmlns:w="http://schemas.openxmlformats.org/wordprocessingml/2006/main" w:ilvl="8">
+      <w:start w:val="1"/>
+      <w:numFmt w:val="bullet"/>
+      <w:lvlText w:val=""/>
+      <w:lvlJc w:val="left"/>
+      <w:pPr>
+        <w:ind w:left="6480" w:hanging="360"/>
+      </w:pPr>
+      <w:rPr>
+        <w:rFonts w:hint="default" w:ascii="Wingdings" w:hAnsi="Wingdings"/>
+      </w:rPr>
+    </w:lvl>
+  </w:abstractNum>
   <w:abstractNum xmlns:w="http://schemas.openxmlformats.org/wordprocessingml/2006/main" w:abstractNumId="3">
     <w:nsid w:val="71afd339"/>
     <w:multiLevelType xmlns:w="http://schemas.openxmlformats.org/wordprocessingml/2006/main" w:val="hybridMultilevel"/>
@@ -9245,6 +12705,9 @@
       </w:rPr>
     </w:lvl>
   </w:abstractNum>
+  <w:num w:numId="4">
+    <w:abstractNumId w:val="4"/>
+  </w:num>
   <w:num w:numId="3">
     <w:abstractNumId w:val="3"/>
   </w:num>

</xml_diff>